<commit_message>
Fix interface document as per new document.
</commit_message>
<xml_diff>
--- a/Document/External/InAppPurchase_Integration_Document_Android_PI-1.docx
+++ b/Document/External/InAppPurchase_Integration_Document_Android_PI-1.docx
@@ -282,19 +282,118 @@
           </w:p>
         </w:tc>
       </w:tr>
+      <w:tr>
+        <w:tc>
+          <w:tcPr>
+            <w:tcW w:w="990" w:type="dxa"/>
+          </w:tcPr>
+          <w:p>
+            <w:pPr>
+              <w:rPr>
+                <w:rFonts w:cs="Arial"/>
+              </w:rPr>
+            </w:pPr>
+            <w:r>
+              <w:rPr>
+                <w:rFonts w:cs="Arial"/>
+              </w:rPr>
+              <w:t>0.2</w:t>
+            </w:r>
+          </w:p>
+        </w:tc>
+        <w:tc>
+          <w:tcPr>
+            <w:tcW w:w="1528" w:type="dxa"/>
+          </w:tcPr>
+          <w:p>
+            <w:pPr>
+              <w:rPr>
+                <w:rFonts w:cs="Arial"/>
+              </w:rPr>
+            </w:pPr>
+            <w:r>
+              <w:rPr>
+                <w:rFonts w:cs="Arial"/>
+              </w:rPr>
+              <w:t>28-04</w:t>
+            </w:r>
+            <w:r>
+              <w:rPr>
+                <w:rFonts w:cs="Arial"/>
+              </w:rPr>
+              <w:t>-201</w:t>
+            </w:r>
+            <w:r>
+              <w:rPr>
+                <w:rFonts w:cs="Arial"/>
+              </w:rPr>
+              <w:t>6</w:t>
+            </w:r>
+          </w:p>
+        </w:tc>
+        <w:tc>
+          <w:tcPr>
+            <w:tcW w:w="1701" w:type="dxa"/>
+          </w:tcPr>
+          <w:p>
+            <w:pPr>
+              <w:rPr>
+                <w:rFonts w:cs="Arial"/>
+              </w:rPr>
+            </w:pPr>
+            <w:r>
+              <w:rPr>
+                <w:rFonts w:cs="Arial"/>
+              </w:rPr>
+              <w:t>Amit Kumar</w:t>
+            </w:r>
+          </w:p>
+        </w:tc>
+        <w:tc>
+          <w:tcPr>
+            <w:tcW w:w="1520" w:type="dxa"/>
+          </w:tcPr>
+          <w:p>
+            <w:pPr>
+              <w:rPr>
+                <w:rFonts w:cs="Arial"/>
+              </w:rPr>
+            </w:pPr>
+            <w:r>
+              <w:rPr>
+                <w:rFonts w:cs="Arial"/>
+              </w:rPr>
+              <w:t>All</w:t>
+            </w:r>
+          </w:p>
+        </w:tc>
+        <w:tc>
+          <w:tcPr>
+            <w:tcW w:w="3441" w:type="dxa"/>
+          </w:tcPr>
+          <w:p>
+            <w:pPr>
+              <w:rPr>
+                <w:rFonts w:cs="Arial"/>
+              </w:rPr>
+            </w:pPr>
+            <w:r>
+              <w:rPr>
+                <w:rFonts w:cs="Arial"/>
+              </w:rPr>
+              <w:t>Update interface apis</w:t>
+            </w:r>
+          </w:p>
+        </w:tc>
+      </w:tr>
     </w:tbl>
     <w:p/>
     <w:p>
       <w:pPr>
         <w:pStyle w:val="Title"/>
       </w:pPr>
-      <w:proofErr w:type="spellStart"/>
-      <w:r>
-        <w:t>InApp</w:t>
-      </w:r>
-      <w:proofErr w:type="spellEnd"/>
-      <w:r>
-        <w:t xml:space="preserve"> Purchase</w:t>
+      <w:r>
+        <w:t>InApp Purchase</w:t>
       </w:r>
       <w:r>
         <w:t xml:space="preserve"> Integration</w:t>
@@ -425,7 +524,7 @@
               <w:rPr>
                 <w:rFonts w:cs="Arial"/>
               </w:rPr>
-              <w:t>Indrajit Kumar</w:t>
+              <w:t>Amit</w:t>
             </w:r>
           </w:p>
         </w:tc>
@@ -499,7 +598,19 @@
               <w:rPr>
                 <w:rFonts w:cs="Arial"/>
               </w:rPr>
-              <w:t>Indrajit.kumar</w:t>
+              <w:t>amit</w:t>
+            </w:r>
+            <w:r>
+              <w:rPr>
+                <w:rFonts w:cs="Arial"/>
+              </w:rPr>
+              <w:t>.kumar</w:t>
+            </w:r>
+            <w:r>
+              <w:rPr>
+                <w:rFonts w:cs="Arial"/>
+              </w:rPr>
+              <w:t>_5</w:t>
             </w:r>
             <w:r>
               <w:rPr>
@@ -1336,8 +1447,6 @@
             <w:fldChar w:fldCharType="end"/>
           </w:r>
         </w:p>
-        <w:bookmarkStart w:id="15" w:name="_GoBack" w:displacedByCustomXml="next"/>
-        <w:bookmarkEnd w:id="15" w:displacedByCustomXml="next"/>
       </w:sdtContent>
     </w:sdt>
     <w:p>
@@ -1389,7 +1498,7 @@
         </w:rPr>
         <w:br w:type="page"/>
       </w:r>
-      <w:bookmarkStart w:id="16" w:name="_Toc447287436"/>
+      <w:bookmarkStart w:id="15" w:name="_Toc447287436"/>
       <w:r>
         <w:rPr>
           <w:rFonts w:eastAsiaTheme="minorEastAsia"/>
@@ -1397,7 +1506,7 @@
         <w:lastRenderedPageBreak/>
         <w:t>Introduction</w:t>
       </w:r>
-      <w:bookmarkEnd w:id="16"/>
+      <w:bookmarkEnd w:id="15"/>
     </w:p>
     <w:p>
       <w:pPr>
@@ -1411,19 +1520,11 @@
         </w:rPr>
         <w:t xml:space="preserve">This document provides an overview of integration </w:t>
       </w:r>
-      <w:proofErr w:type="spellStart"/>
       <w:r>
         <w:rPr>
           <w:rFonts w:asciiTheme="majorHAnsi" w:hAnsiTheme="majorHAnsi"/>
         </w:rPr>
-        <w:t>InApp</w:t>
-      </w:r>
-      <w:proofErr w:type="spellEnd"/>
-      <w:r>
-        <w:rPr>
-          <w:rFonts w:asciiTheme="majorHAnsi" w:hAnsiTheme="majorHAnsi"/>
-        </w:rPr>
-        <w:t xml:space="preserve"> Purchase</w:t>
+        <w:t>InApp Purchase</w:t>
       </w:r>
       <w:r>
         <w:rPr>
@@ -1501,14 +1602,14 @@
           <w:rFonts w:eastAsiaTheme="minorEastAsia"/>
         </w:rPr>
       </w:pPr>
-      <w:bookmarkStart w:id="17" w:name="_Toc447287437"/>
+      <w:bookmarkStart w:id="16" w:name="_Toc447287437"/>
       <w:r>
         <w:rPr>
           <w:rFonts w:eastAsiaTheme="minorEastAsia"/>
         </w:rPr>
         <w:t>Prerequisites</w:t>
       </w:r>
-      <w:bookmarkEnd w:id="17"/>
+      <w:bookmarkEnd w:id="16"/>
     </w:p>
     <w:p>
       <w:pPr>
@@ -1684,33 +1785,25 @@
       <w:pPr>
         <w:pStyle w:val="Heading1"/>
       </w:pPr>
-      <w:bookmarkStart w:id="18" w:name="_Toc447287438"/>
+      <w:bookmarkStart w:id="17" w:name="_Toc447287438"/>
       <w:r>
         <w:t>Library Integration</w:t>
       </w:r>
+      <w:bookmarkEnd w:id="17"/>
+    </w:p>
+    <w:p>
+      <w:pPr>
+        <w:pStyle w:val="Heading2"/>
+      </w:pPr>
+      <w:bookmarkStart w:id="18" w:name="_Toc447287439"/>
+      <w:r>
+        <w:t>Maven repository Integration</w:t>
+      </w:r>
       <w:bookmarkEnd w:id="18"/>
     </w:p>
     <w:p>
-      <w:pPr>
-        <w:pStyle w:val="Heading2"/>
-      </w:pPr>
-      <w:bookmarkStart w:id="19" w:name="_Toc447287439"/>
-      <w:r>
-        <w:t>Maven repository Integration</w:t>
-      </w:r>
-      <w:bookmarkEnd w:id="19"/>
-    </w:p>
-    <w:p>
-      <w:r>
-        <w:t xml:space="preserve">The easiest and preferred way to use these components is using maven. Only we need to add maven repositories in app build </w:t>
-      </w:r>
-      <w:proofErr w:type="spellStart"/>
-      <w:r>
-        <w:t>gradle</w:t>
-      </w:r>
-      <w:proofErr w:type="spellEnd"/>
-      <w:r>
-        <w:t>:</w:t>
+      <w:r>
+        <w:t>The easiest and preferred way to use these components is using maven. Only we need to add maven repositories in app build gradle:</w:t>
       </w:r>
     </w:p>
     <w:p/>
@@ -1721,7 +1814,6 @@
           <w:color w:val="000000"/>
         </w:rPr>
       </w:pPr>
-      <w:proofErr w:type="spellStart"/>
       <w:r>
         <w:rPr>
           <w:color w:val="000000"/>
@@ -1730,7 +1822,6 @@
         </w:rPr>
         <w:t>allprojects</w:t>
       </w:r>
-      <w:proofErr w:type="spellEnd"/>
       <w:r>
         <w:rPr>
           <w:color w:val="000000"/>
@@ -1888,23 +1979,35 @@
           <w:highlight w:val="lightGray"/>
         </w:rPr>
         <w:br/>
-        <w:t xml:space="preserve">        </w:t>
-      </w:r>
-      <w:proofErr w:type="spellStart"/>
+        <w:t xml:space="preserve">        flatDir {</w:t>
+      </w:r>
       <w:r>
         <w:rPr>
           <w:color w:val="000000"/>
           <w:highlight w:val="lightGray"/>
         </w:rPr>
-        <w:t>flatDir</w:t>
-      </w:r>
-      <w:proofErr w:type="spellEnd"/>
+        <w:br/>
+        <w:t xml:space="preserve">            dirs </w:t>
+      </w:r>
+      <w:r>
+        <w:rPr>
+          <w:highlight w:val="lightGray"/>
+        </w:rPr>
+        <w:t>'libs'</w:t>
+      </w:r>
+      <w:r>
+        <w:rPr>
+          <w:highlight w:val="lightGray"/>
+        </w:rPr>
+        <w:br/>
+        <w:t xml:space="preserve">        </w:t>
+      </w:r>
       <w:r>
         <w:rPr>
           <w:color w:val="000000"/>
           <w:highlight w:val="lightGray"/>
         </w:rPr>
-        <w:t xml:space="preserve"> {</w:t>
+        <w:t>}</w:t>
       </w:r>
       <w:r>
         <w:rPr>
@@ -1912,57 +2015,13 @@
           <w:highlight w:val="lightGray"/>
         </w:rPr>
         <w:br/>
-        <w:t xml:space="preserve">            </w:t>
-      </w:r>
-      <w:proofErr w:type="spellStart"/>
+        <w:t xml:space="preserve">    }</w:t>
+      </w:r>
       <w:r>
         <w:rPr>
           <w:color w:val="000000"/>
           <w:highlight w:val="lightGray"/>
         </w:rPr>
-        <w:t>dirs</w:t>
-      </w:r>
-      <w:proofErr w:type="spellEnd"/>
-      <w:r>
-        <w:rPr>
-          <w:color w:val="000000"/>
-          <w:highlight w:val="lightGray"/>
-        </w:rPr>
-        <w:t xml:space="preserve"> </w:t>
-      </w:r>
-      <w:r>
-        <w:rPr>
-          <w:highlight w:val="lightGray"/>
-        </w:rPr>
-        <w:t>'libs'</w:t>
-      </w:r>
-      <w:r>
-        <w:rPr>
-          <w:highlight w:val="lightGray"/>
-        </w:rPr>
-        <w:br/>
-        <w:t xml:space="preserve">        </w:t>
-      </w:r>
-      <w:r>
-        <w:rPr>
-          <w:color w:val="000000"/>
-          <w:highlight w:val="lightGray"/>
-        </w:rPr>
-        <w:t>}</w:t>
-      </w:r>
-      <w:r>
-        <w:rPr>
-          <w:color w:val="000000"/>
-          <w:highlight w:val="lightGray"/>
-        </w:rPr>
-        <w:br/>
-        <w:t xml:space="preserve">    }</w:t>
-      </w:r>
-      <w:r>
-        <w:rPr>
-          <w:color w:val="000000"/>
-          <w:highlight w:val="lightGray"/>
-        </w:rPr>
         <w:br/>
         <w:t>}</w:t>
       </w:r>
@@ -1978,11 +2037,11 @@
       <w:pPr>
         <w:pStyle w:val="Heading2"/>
       </w:pPr>
-      <w:bookmarkStart w:id="20" w:name="_Toc447287440"/>
+      <w:bookmarkStart w:id="19" w:name="_Toc447287440"/>
       <w:r>
         <w:t>Library Integration</w:t>
       </w:r>
-      <w:bookmarkEnd w:id="20"/>
+      <w:bookmarkEnd w:id="19"/>
     </w:p>
     <w:p>
       <w:pPr>
@@ -2006,11 +2065,9 @@
       <w:r>
         <w:t xml:space="preserve">in you can find sample app which depends on </w:t>
       </w:r>
-      <w:proofErr w:type="spellStart"/>
       <w:r>
         <w:t>InApp</w:t>
       </w:r>
-      <w:proofErr w:type="spellEnd"/>
       <w:r>
         <w:t xml:space="preserve"> </w:t>
       </w:r>
@@ -2018,15 +2075,7 @@
         <w:t>Purchase</w:t>
       </w:r>
       <w:r>
-        <w:t xml:space="preserve"> care library’s </w:t>
-      </w:r>
-      <w:proofErr w:type="spellStart"/>
-      <w:r>
-        <w:t>aar</w:t>
-      </w:r>
-      <w:proofErr w:type="spellEnd"/>
-      <w:r>
-        <w:t xml:space="preserve"> file</w:t>
+        <w:t xml:space="preserve"> care library’s aar file</w:t>
       </w:r>
       <w:r>
         <w:t xml:space="preserve"> : </w:t>
@@ -2071,11 +2120,9 @@
           <w:numId w:val="15"/>
         </w:numPr>
       </w:pPr>
-      <w:proofErr w:type="spellStart"/>
       <w:r>
         <w:t>InApp</w:t>
       </w:r>
-      <w:proofErr w:type="spellEnd"/>
       <w:r>
         <w:t xml:space="preserve"> </w:t>
       </w:r>
@@ -2094,11 +2141,9 @@
           <w:numId w:val="16"/>
         </w:numPr>
       </w:pPr>
-      <w:proofErr w:type="spellStart"/>
       <w:r>
         <w:t>registerationApi</w:t>
       </w:r>
-      <w:proofErr w:type="spellEnd"/>
     </w:p>
     <w:p>
       <w:pPr>
@@ -2120,7 +2165,6 @@
         </w:rPr>
         <w:t xml:space="preserve">Please make sure all these are added to application with the latest versions along with </w:t>
       </w:r>
-      <w:proofErr w:type="spellStart"/>
       <w:r>
         <w:rPr>
           <w:sz w:val="23"/>
@@ -2128,29 +2172,12 @@
         </w:rPr>
         <w:t>InAppPurchase</w:t>
       </w:r>
-      <w:proofErr w:type="spellEnd"/>
       <w:r>
         <w:rPr>
           <w:sz w:val="23"/>
           <w:szCs w:val="23"/>
         </w:rPr>
-        <w:t xml:space="preserve"> library </w:t>
-      </w:r>
-      <w:proofErr w:type="spellStart"/>
-      <w:r>
-        <w:rPr>
-          <w:sz w:val="23"/>
-          <w:szCs w:val="23"/>
-        </w:rPr>
-        <w:t>aar</w:t>
-      </w:r>
-      <w:proofErr w:type="spellEnd"/>
-      <w:r>
-        <w:rPr>
-          <w:sz w:val="23"/>
-          <w:szCs w:val="23"/>
-        </w:rPr>
-        <w:t xml:space="preserve"> file under libs folder.</w:t>
+        <w:t xml:space="preserve"> library aar file under libs folder.</w:t>
       </w:r>
     </w:p>
     <w:p>
@@ -2174,14 +2201,12 @@
         </w:rPr>
         <w:t xml:space="preserve">Refer </w:t>
       </w:r>
-      <w:proofErr w:type="spellStart"/>
       <w:r>
         <w:rPr>
           <w:rFonts w:eastAsiaTheme="minorEastAsia"/>
         </w:rPr>
         <w:t>InApp</w:t>
       </w:r>
-      <w:proofErr w:type="spellEnd"/>
       <w:r>
         <w:rPr>
           <w:rFonts w:eastAsiaTheme="minorEastAsia"/>
@@ -2198,35 +2223,7 @@
         <w:rPr>
           <w:rFonts w:eastAsiaTheme="minorEastAsia"/>
         </w:rPr>
-        <w:t xml:space="preserve"> dependencies along with .</w:t>
-      </w:r>
-      <w:proofErr w:type="spellStart"/>
-      <w:r>
-        <w:rPr>
-          <w:rFonts w:eastAsiaTheme="minorEastAsia"/>
-        </w:rPr>
-        <w:t>aar</w:t>
-      </w:r>
-      <w:proofErr w:type="spellEnd"/>
-      <w:r>
-        <w:rPr>
-          <w:rFonts w:eastAsiaTheme="minorEastAsia"/>
-        </w:rPr>
-        <w:t xml:space="preserve"> files in </w:t>
-      </w:r>
-      <w:proofErr w:type="spellStart"/>
-      <w:r>
-        <w:rPr>
-          <w:rFonts w:eastAsiaTheme="minorEastAsia"/>
-        </w:rPr>
-        <w:t>build.gradle</w:t>
-      </w:r>
-      <w:proofErr w:type="spellEnd"/>
-      <w:r>
-        <w:rPr>
-          <w:rFonts w:eastAsiaTheme="minorEastAsia"/>
-        </w:rPr>
-        <w:t xml:space="preserve"> as mentioned below</w:t>
+        <w:t xml:space="preserve"> dependencies along with .aar files in build.gradle as mentioned below</w:t>
       </w:r>
       <w:r>
         <w:rPr>
@@ -2310,7 +2307,6 @@
         </w:rPr>
         <w:t xml:space="preserve">Note: Since </w:t>
       </w:r>
-      <w:proofErr w:type="spellStart"/>
       <w:r>
         <w:rPr>
           <w:rFonts w:ascii="Calibri-Italic" w:eastAsiaTheme="minorEastAsia" w:hAnsi="Calibri-Italic" w:cs="Calibri-Italic"/>
@@ -2321,7 +2317,6 @@
         </w:rPr>
         <w:t>InApp</w:t>
       </w:r>
-      <w:proofErr w:type="spellEnd"/>
       <w:r>
         <w:rPr>
           <w:rFonts w:ascii="Calibri-Italic" w:eastAsiaTheme="minorEastAsia" w:hAnsi="Calibri-Italic" w:cs="Calibri-Italic"/>
@@ -2362,10 +2357,11 @@
           <w:sz w:val="18"/>
           <w:szCs w:val="18"/>
         </w:rPr>
-        <w:t>'com.android.support</w:t>
-      </w:r>
-      <w:proofErr w:type="gramStart"/>
-      <w:r>
+        <w:t>'com.android.support:appcompat-v7:23+. version</w:t>
+      </w:r>
+    </w:p>
+    <w:p>
+      <w:pPr>
         <w:rPr>
           <w:rFonts w:ascii="CourierNewPS-BoldItalicMT" w:eastAsiaTheme="minorEastAsia" w:hAnsi="CourierNewPS-BoldItalicMT" w:cs="CourierNewPS-BoldItalicMT"/>
           <w:b/>
@@ -2375,9 +2371,7 @@
           <w:sz w:val="18"/>
           <w:szCs w:val="18"/>
         </w:rPr>
-        <w:t>:appcompat</w:t>
-      </w:r>
-      <w:proofErr w:type="gramEnd"/>
+      </w:pPr>
       <w:r>
         <w:rPr>
           <w:rFonts w:ascii="CourierNewPS-BoldItalicMT" w:eastAsiaTheme="minorEastAsia" w:hAnsi="CourierNewPS-BoldItalicMT" w:cs="CourierNewPS-BoldItalicMT"/>
@@ -2388,10 +2382,12 @@
           <w:sz w:val="18"/>
           <w:szCs w:val="18"/>
         </w:rPr>
-        <w:t xml:space="preserve">-v7:23+. </w:t>
-      </w:r>
-      <w:proofErr w:type="gramStart"/>
-      <w:r>
+        <w:lastRenderedPageBreak/>
+        <w:t>so vertical app support libs should be greater or equal to mentioned versions</w:t>
+      </w:r>
+    </w:p>
+    <w:p>
+      <w:pPr>
         <w:rPr>
           <w:rFonts w:ascii="CourierNewPS-BoldItalicMT" w:eastAsiaTheme="minorEastAsia" w:hAnsi="CourierNewPS-BoldItalicMT" w:cs="CourierNewPS-BoldItalicMT"/>
           <w:b/>
@@ -2401,61 +2397,6 @@
           <w:sz w:val="18"/>
           <w:szCs w:val="18"/>
         </w:rPr>
-        <w:t>version</w:t>
-      </w:r>
-      <w:proofErr w:type="gramEnd"/>
-    </w:p>
-    <w:p>
-      <w:pPr>
-        <w:rPr>
-          <w:rFonts w:ascii="CourierNewPS-BoldItalicMT" w:eastAsiaTheme="minorEastAsia" w:hAnsi="CourierNewPS-BoldItalicMT" w:cs="CourierNewPS-BoldItalicMT"/>
-          <w:b/>
-          <w:bCs/>
-          <w:i/>
-          <w:iCs/>
-          <w:sz w:val="18"/>
-          <w:szCs w:val="18"/>
-        </w:rPr>
-      </w:pPr>
-      <w:proofErr w:type="gramStart"/>
-      <w:r>
-        <w:rPr>
-          <w:rFonts w:ascii="CourierNewPS-BoldItalicMT" w:eastAsiaTheme="minorEastAsia" w:hAnsi="CourierNewPS-BoldItalicMT" w:cs="CourierNewPS-BoldItalicMT"/>
-          <w:b/>
-          <w:bCs/>
-          <w:i/>
-          <w:iCs/>
-          <w:sz w:val="18"/>
-          <w:szCs w:val="18"/>
-        </w:rPr>
-        <w:lastRenderedPageBreak/>
-        <w:t>so</w:t>
-      </w:r>
-      <w:proofErr w:type="gramEnd"/>
-      <w:r>
-        <w:rPr>
-          <w:rFonts w:ascii="CourierNewPS-BoldItalicMT" w:eastAsiaTheme="minorEastAsia" w:hAnsi="CourierNewPS-BoldItalicMT" w:cs="CourierNewPS-BoldItalicMT"/>
-          <w:b/>
-          <w:bCs/>
-          <w:i/>
-          <w:iCs/>
-          <w:sz w:val="18"/>
-          <w:szCs w:val="18"/>
-        </w:rPr>
-        <w:t xml:space="preserve"> vertical app support libs should be greater or equal to mentioned versions</w:t>
-      </w:r>
-    </w:p>
-    <w:p>
-      <w:pPr>
-        <w:rPr>
-          <w:rFonts w:ascii="CourierNewPS-BoldItalicMT" w:eastAsiaTheme="minorEastAsia" w:hAnsi="CourierNewPS-BoldItalicMT" w:cs="CourierNewPS-BoldItalicMT"/>
-          <w:b/>
-          <w:bCs/>
-          <w:i/>
-          <w:iCs/>
-          <w:sz w:val="18"/>
-          <w:szCs w:val="18"/>
-        </w:rPr>
       </w:pPr>
     </w:p>
     <w:p>
@@ -2464,7 +2405,6 @@
           <w:color w:val="000000"/>
         </w:rPr>
       </w:pPr>
-      <w:proofErr w:type="gramStart"/>
       <w:r>
         <w:rPr>
           <w:color w:val="000000"/>
@@ -2473,7 +2413,6 @@
         </w:rPr>
         <w:t>dependencies</w:t>
       </w:r>
-      <w:proofErr w:type="gramEnd"/>
       <w:r>
         <w:rPr>
           <w:color w:val="000000"/>
@@ -2604,21 +2543,7 @@
         <w:rPr>
           <w:highlight w:val="lightGray"/>
         </w:rPr>
-        <w:t>'</w:t>
-      </w:r>
-      <w:proofErr w:type="spellStart"/>
-      <w:r>
-        <w:rPr>
-          <w:highlight w:val="lightGray"/>
-        </w:rPr>
-        <w:t>com.philips.cdp</w:t>
-      </w:r>
-      <w:proofErr w:type="spellEnd"/>
-      <w:r>
-        <w:rPr>
-          <w:highlight w:val="lightGray"/>
-        </w:rPr>
-        <w:t>'</w:t>
+        <w:t>'com.philips.cdp'</w:t>
       </w:r>
       <w:r>
         <w:rPr>
@@ -2644,21 +2569,7 @@
         <w:rPr>
           <w:highlight w:val="lightGray"/>
         </w:rPr>
-        <w:t>'</w:t>
-      </w:r>
-      <w:proofErr w:type="spellStart"/>
-      <w:r>
-        <w:rPr>
-          <w:highlight w:val="lightGray"/>
-        </w:rPr>
-        <w:t>registrationApi</w:t>
-      </w:r>
-      <w:proofErr w:type="spellEnd"/>
-      <w:r>
-        <w:rPr>
-          <w:highlight w:val="lightGray"/>
-        </w:rPr>
-        <w:t>'</w:t>
+        <w:t>'registrationApi'</w:t>
       </w:r>
       <w:r>
         <w:rPr>
@@ -2693,14 +2604,12 @@
         </w:rPr>
         <w:t xml:space="preserve">, </w:t>
       </w:r>
-      <w:proofErr w:type="spellStart"/>
       <w:r>
         <w:rPr>
           <w:highlight w:val="lightGray"/>
         </w:rPr>
         <w:t>ext</w:t>
       </w:r>
-      <w:proofErr w:type="spellEnd"/>
       <w:r>
         <w:rPr>
           <w:color w:val="000000"/>
@@ -2712,21 +2621,7 @@
         <w:rPr>
           <w:highlight w:val="lightGray"/>
         </w:rPr>
-        <w:t>'</w:t>
-      </w:r>
-      <w:proofErr w:type="spellStart"/>
-      <w:r>
-        <w:rPr>
-          <w:highlight w:val="lightGray"/>
-        </w:rPr>
-        <w:t>aar</w:t>
-      </w:r>
-      <w:proofErr w:type="spellEnd"/>
-      <w:r>
-        <w:rPr>
-          <w:highlight w:val="lightGray"/>
-        </w:rPr>
-        <w:t>'</w:t>
+        <w:t>'aar'</w:t>
       </w:r>
       <w:r>
         <w:rPr>
@@ -2760,21 +2655,7 @@
         <w:rPr>
           <w:highlight w:val="lightGray"/>
         </w:rPr>
-        <w:t>'</w:t>
-      </w:r>
-      <w:proofErr w:type="spellStart"/>
-      <w:r>
-        <w:rPr>
-          <w:highlight w:val="lightGray"/>
-        </w:rPr>
-        <w:t>com.android.support</w:t>
-      </w:r>
-      <w:proofErr w:type="spellEnd"/>
-      <w:r>
-        <w:rPr>
-          <w:highlight w:val="lightGray"/>
-        </w:rPr>
-        <w:t>'</w:t>
+        <w:t>'com.android.support'</w:t>
       </w:r>
       <w:r>
         <w:rPr>
@@ -2854,16 +2735,8 @@
         <w:rPr>
           <w:rFonts w:eastAsiaTheme="minorEastAsia"/>
         </w:rPr>
-        <w:t xml:space="preserve">Paste </w:t>
-      </w:r>
-      <w:proofErr w:type="spellStart"/>
-      <w:r>
-        <w:rPr>
-          <w:rFonts w:eastAsiaTheme="minorEastAsia"/>
-        </w:rPr>
-        <w:t>InApp</w:t>
-      </w:r>
-      <w:proofErr w:type="spellEnd"/>
+        <w:t>Paste InApp</w:t>
+      </w:r>
       <w:r>
         <w:rPr>
           <w:rFonts w:eastAsiaTheme="minorEastAsia"/>
@@ -2995,15 +2868,7 @@
         <w:ind w:firstLine="720"/>
       </w:pPr>
       <w:r>
-        <w:t xml:space="preserve">Inside the </w:t>
-      </w:r>
-      <w:proofErr w:type="spellStart"/>
-      <w:r>
-        <w:t>PhilipsInAppPurchaseConfiguration.json</w:t>
-      </w:r>
-      <w:proofErr w:type="spellEnd"/>
-      <w:r>
-        <w:t>, app has to configure their host and site such as:</w:t>
+        <w:t>Inside the PhilipsInAppPurchaseConfiguration.json, app has to configure their host and site such as:</w:t>
       </w:r>
     </w:p>
     <w:p>
@@ -3013,153 +2878,207 @@
     </w:p>
     <w:p>
       <w:pPr>
+        <w:shd w:val="clear" w:color="auto" w:fill="FFFFFF"/>
+        <w:tabs>
+          <w:tab w:val="left" w:pos="916"/>
+          <w:tab w:val="left" w:pos="1832"/>
+          <w:tab w:val="left" w:pos="2748"/>
+          <w:tab w:val="left" w:pos="3664"/>
+          <w:tab w:val="left" w:pos="4580"/>
+          <w:tab w:val="left" w:pos="5496"/>
+          <w:tab w:val="left" w:pos="6412"/>
+          <w:tab w:val="left" w:pos="7328"/>
+          <w:tab w:val="left" w:pos="8244"/>
+          <w:tab w:val="left" w:pos="9160"/>
+          <w:tab w:val="left" w:pos="10076"/>
+          <w:tab w:val="left" w:pos="10992"/>
+          <w:tab w:val="left" w:pos="11908"/>
+          <w:tab w:val="left" w:pos="12824"/>
+          <w:tab w:val="left" w:pos="13740"/>
+          <w:tab w:val="left" w:pos="14656"/>
+        </w:tabs>
         <w:ind w:left="720"/>
         <w:rPr>
+          <w:rFonts w:ascii="Source Code Pro" w:hAnsi="Source Code Pro" w:cs="Courier New"/>
           <w:color w:val="000000"/>
-        </w:rPr>
-      </w:pPr>
-      <w:r>
-        <w:rPr>
+          <w:sz w:val="22"/>
+          <w:szCs w:val="18"/>
+        </w:rPr>
+      </w:pPr>
+      <w:r>
+        <w:rPr>
+          <w:rFonts w:ascii="Source Code Pro" w:hAnsi="Source Code Pro" w:cs="Courier New"/>
           <w:color w:val="000000"/>
-          <w:highlight w:val="lightGray"/>
+          <w:sz w:val="22"/>
+          <w:szCs w:val="18"/>
         </w:rPr>
         <w:t>{</w:t>
       </w:r>
       <w:r>
         <w:rPr>
+          <w:rFonts w:ascii="Source Code Pro" w:hAnsi="Source Code Pro" w:cs="Courier New"/>
           <w:color w:val="000000"/>
-          <w:highlight w:val="lightGray"/>
-        </w:rPr>
-        <w:br/>
-      </w:r>
-      <w:proofErr w:type="gramStart"/>
-      <w:r>
-        <w:rPr>
-          <w:color w:val="000000"/>
-          <w:highlight w:val="lightGray"/>
-        </w:rPr>
-        <w:t xml:space="preserve"> </w:t>
-      </w:r>
-      <w:proofErr w:type="gramEnd"/>
-      <w:r>
-        <w:rPr>
-          <w:color w:val="000000"/>
-          <w:highlight w:val="lightGray"/>
-        </w:rPr>
-        <w:t xml:space="preserve"> </w:t>
-      </w:r>
-      <w:r>
-        <w:rPr>
-          <w:color w:val="660E7A"/>
-          <w:highlight w:val="lightGray"/>
-        </w:rPr>
-        <w:t>"</w:t>
-      </w:r>
-      <w:proofErr w:type="spellStart"/>
-      <w:r>
-        <w:rPr>
-          <w:color w:val="660E7A"/>
-          <w:highlight w:val="lightGray"/>
-        </w:rPr>
-        <w:t>hostport</w:t>
-      </w:r>
-      <w:proofErr w:type="spellEnd"/>
-      <w:r>
-        <w:rPr>
-          <w:color w:val="660E7A"/>
-          <w:highlight w:val="lightGray"/>
-        </w:rPr>
-        <w:t>"</w:t>
-      </w:r>
-      <w:r>
-        <w:rPr>
-          <w:color w:val="000000"/>
-          <w:highlight w:val="lightGray"/>
-        </w:rPr>
-        <w:t xml:space="preserve">: </w:t>
-      </w:r>
-      <w:r>
-        <w:rPr>
-          <w:highlight w:val="lightGray"/>
-        </w:rPr>
-        <w:t>"</w:t>
-      </w:r>
-      <w:r>
-        <w:rPr>
-          <w:highlight w:val="lightGray"/>
-        </w:rPr>
-        <w:t>acc</w:t>
-      </w:r>
-      <w:r>
-        <w:rPr>
-          <w:highlight w:val="lightGray"/>
-        </w:rPr>
-        <w:t>.occ.shop.philips.com"</w:t>
-      </w:r>
-      <w:r>
-        <w:rPr>
-          <w:color w:val="000000"/>
-          <w:highlight w:val="lightGray"/>
-        </w:rPr>
-        <w:t>,</w:t>
-      </w:r>
-      <w:r>
-        <w:rPr>
-          <w:color w:val="000000"/>
-          <w:highlight w:val="lightGray"/>
+          <w:sz w:val="22"/>
+          <w:szCs w:val="18"/>
         </w:rPr>
         <w:br/>
         <w:t xml:space="preserve">  </w:t>
       </w:r>
       <w:r>
         <w:rPr>
+          <w:rFonts w:ascii="Source Code Pro" w:hAnsi="Source Code Pro" w:cs="Courier New"/>
+          <w:b/>
+          <w:bCs/>
           <w:color w:val="660E7A"/>
-          <w:highlight w:val="lightGray"/>
-        </w:rPr>
-        <w:t>"site"</w:t>
-      </w:r>
-      <w:r>
-        <w:rPr>
+          <w:sz w:val="22"/>
+          <w:szCs w:val="18"/>
+        </w:rPr>
+        <w:t>"hostport"</w:t>
+      </w:r>
+      <w:r>
+        <w:rPr>
+          <w:rFonts w:ascii="Source Code Pro" w:hAnsi="Source Code Pro" w:cs="Courier New"/>
           <w:color w:val="000000"/>
-          <w:highlight w:val="lightGray"/>
+          <w:sz w:val="22"/>
+          <w:szCs w:val="18"/>
         </w:rPr>
         <w:t xml:space="preserve">: </w:t>
       </w:r>
       <w:r>
         <w:rPr>
-          <w:highlight w:val="lightGray"/>
-        </w:rPr>
-        <w:t>"</w:t>
-      </w:r>
-      <w:proofErr w:type="spellStart"/>
-      <w:r>
-        <w:rPr>
-          <w:highlight w:val="lightGray"/>
-        </w:rPr>
-        <w:t>US_Tuscany</w:t>
-      </w:r>
-      <w:proofErr w:type="spellEnd"/>
-      <w:r>
-        <w:rPr>
-          <w:highlight w:val="lightGray"/>
-        </w:rPr>
-        <w:t>"</w:t>
-      </w:r>
-      <w:r>
-        <w:rPr>
+          <w:rFonts w:ascii="Source Code Pro" w:hAnsi="Source Code Pro" w:cs="Courier New"/>
+          <w:b/>
+          <w:bCs/>
+          <w:color w:val="008000"/>
+          <w:sz w:val="22"/>
+          <w:szCs w:val="18"/>
+        </w:rPr>
+        <w:t>"tst.pl.shop.philips.com"</w:t>
+      </w:r>
+      <w:r>
+        <w:rPr>
+          <w:rFonts w:ascii="Source Code Pro" w:hAnsi="Source Code Pro" w:cs="Courier New"/>
           <w:color w:val="000000"/>
-          <w:highlight w:val="lightGray"/>
+          <w:sz w:val="22"/>
+          <w:szCs w:val="18"/>
         </w:rPr>
         <w:t>,</w:t>
       </w:r>
       <w:r>
         <w:rPr>
+          <w:rFonts w:ascii="Source Code Pro" w:hAnsi="Source Code Pro" w:cs="Courier New"/>
           <w:color w:val="000000"/>
-          <w:highlight w:val="lightGray"/>
+          <w:sz w:val="22"/>
+          <w:szCs w:val="18"/>
         </w:rPr>
         <w:br/>
+        <w:t xml:space="preserve">  </w:t>
+      </w:r>
+      <w:r>
+        <w:rPr>
+          <w:rFonts w:ascii="Source Code Pro" w:hAnsi="Source Code Pro" w:cs="Courier New"/>
+          <w:b/>
+          <w:bCs/>
+          <w:color w:val="660E7A"/>
+          <w:sz w:val="22"/>
+          <w:szCs w:val="18"/>
+        </w:rPr>
+        <w:t>"propositionid"</w:t>
+      </w:r>
+      <w:r>
+        <w:rPr>
+          <w:rFonts w:ascii="Source Code Pro" w:hAnsi="Source Code Pro" w:cs="Courier New"/>
+          <w:color w:val="000000"/>
+          <w:sz w:val="22"/>
+          <w:szCs w:val="18"/>
+        </w:rPr>
+        <w:t xml:space="preserve">: </w:t>
+      </w:r>
+      <w:r>
+        <w:rPr>
+          <w:rFonts w:ascii="Source Code Pro" w:hAnsi="Source Code Pro" w:cs="Courier New"/>
+          <w:b/>
+          <w:bCs/>
+          <w:color w:val="008000"/>
+          <w:sz w:val="22"/>
+          <w:szCs w:val="18"/>
+        </w:rPr>
+        <w:t>"Tuscany2016"</w:t>
+      </w:r>
+      <w:r>
+        <w:rPr>
+          <w:rFonts w:ascii="Source Code Pro" w:hAnsi="Source Code Pro" w:cs="Courier New"/>
+          <w:b/>
+          <w:bCs/>
+          <w:color w:val="008000"/>
+          <w:sz w:val="22"/>
+          <w:szCs w:val="18"/>
+        </w:rPr>
+        <w:br/>
+      </w:r>
+      <w:r>
+        <w:rPr>
+          <w:rFonts w:ascii="Source Code Pro" w:hAnsi="Source Code Pro" w:cs="Courier New"/>
+          <w:color w:val="000000"/>
+          <w:sz w:val="22"/>
+          <w:szCs w:val="18"/>
+        </w:rPr>
         <w:t>}</w:t>
       </w:r>
+    </w:p>
+    <w:p>
+      <w:pPr>
+        <w:ind w:left="720"/>
+        <w:rPr>
+          <w:rFonts w:ascii="Courier New" w:hAnsi="Courier New"/>
+          <w:color w:val="000000"/>
+        </w:rPr>
+      </w:pPr>
+    </w:p>
+    <w:p>
+      <w:pPr>
+        <w:ind w:left="720"/>
+        <w:rPr>
+          <w:rFonts w:ascii="Courier New" w:hAnsi="Courier New"/>
+          <w:color w:val="000000"/>
+        </w:rPr>
+      </w:pPr>
+    </w:p>
+    <w:p>
+      <w:pPr>
+        <w:ind w:left="720"/>
+        <w:rPr>
+          <w:rFonts w:ascii="Courier New" w:hAnsi="Courier New"/>
+          <w:color w:val="000000"/>
+        </w:rPr>
+      </w:pPr>
+    </w:p>
+    <w:p>
+      <w:pPr>
+        <w:ind w:left="720"/>
+        <w:rPr>
+          <w:rFonts w:ascii="Courier New" w:hAnsi="Courier New"/>
+          <w:color w:val="000000"/>
+        </w:rPr>
+      </w:pPr>
+    </w:p>
+    <w:p>
+      <w:pPr>
+        <w:ind w:left="720"/>
+        <w:rPr>
+          <w:rFonts w:ascii="Courier New" w:hAnsi="Courier New"/>
+          <w:color w:val="000000"/>
+        </w:rPr>
+      </w:pPr>
+    </w:p>
+    <w:p>
+      <w:pPr>
+        <w:ind w:left="720"/>
+        <w:rPr>
+          <w:rFonts w:ascii="Courier New" w:hAnsi="Courier New"/>
+          <w:color w:val="000000"/>
+        </w:rPr>
+      </w:pPr>
     </w:p>
     <w:p>
       <w:pPr>
@@ -3182,6 +3101,7 @@
         <w:rPr>
           <w:rFonts w:eastAsiaTheme="minorEastAsia"/>
         </w:rPr>
+        <w:lastRenderedPageBreak/>
         <w:t>Clean project</w:t>
       </w:r>
     </w:p>
@@ -3199,7 +3119,6 @@
           <w:noProof/>
           <w:u w:val="single"/>
         </w:rPr>
-        <w:lastRenderedPageBreak/>
         <w:drawing>
           <wp:inline distT="0" distB="0" distL="0" distR="0" wp14:anchorId="6B537E3C" wp14:editId="7D1EA833">
             <wp:extent cx="3131820" cy="2514600"/>
@@ -3259,238 +3178,455 @@
       <w:pPr>
         <w:pStyle w:val="Heading1"/>
       </w:pPr>
-      <w:bookmarkStart w:id="21" w:name="_Toc447287441"/>
+      <w:bookmarkStart w:id="20" w:name="_Toc447287441"/>
       <w:r>
         <w:t>INITIALIZATION</w:t>
       </w:r>
+      <w:bookmarkEnd w:id="20"/>
+    </w:p>
+    <w:p>
+      <w:pPr>
+        <w:pStyle w:val="BodyText"/>
+        <w:rPr>
+          <w:lang w:val="en-GB"/>
+        </w:rPr>
+      </w:pPr>
+      <w:r>
+        <w:rPr>
+          <w:lang w:val="en-GB"/>
+        </w:rPr>
+        <w:t>InApp store selection is based on the combination of language and country.</w:t>
+      </w:r>
+    </w:p>
+    <w:p>
+      <w:pPr>
+        <w:pStyle w:val="BodyText"/>
+        <w:numPr>
+          <w:ilvl w:val="0"/>
+          <w:numId w:val="21"/>
+        </w:numPr>
+        <w:rPr>
+          <w:sz w:val="22"/>
+          <w:lang w:val="en-GB"/>
+        </w:rPr>
+      </w:pPr>
+      <w:r>
+        <w:rPr>
+          <w:sz w:val="22"/>
+          <w:lang w:val="en-GB"/>
+        </w:rPr>
+        <w:t xml:space="preserve">Create IAPSettings </w:t>
+      </w:r>
+      <w:r>
+        <w:rPr>
+          <w:sz w:val="22"/>
+          <w:lang w:val="en-GB"/>
+        </w:rPr>
+        <w:t>:</w:t>
+      </w:r>
+    </w:p>
+    <w:p>
+      <w:pPr>
+        <w:pStyle w:val="BodyText"/>
+        <w:rPr>
+          <w:sz w:val="22"/>
+          <w:lang w:val="en-GB"/>
+        </w:rPr>
+      </w:pPr>
+      <w:r>
+        <w:rPr>
+          <w:sz w:val="22"/>
+          <w:lang w:val="en-GB"/>
+        </w:rPr>
+        <w:t>Parameters: language</w:t>
+      </w:r>
+      <w:r>
+        <w:rPr>
+          <w:sz w:val="22"/>
+          <w:lang w:val="en-GB"/>
+        </w:rPr>
+        <w:t xml:space="preserve"> (ex: two chars long, “en”)</w:t>
+      </w:r>
+    </w:p>
+    <w:p>
+      <w:pPr>
+        <w:pStyle w:val="BodyText"/>
+        <w:rPr>
+          <w:sz w:val="22"/>
+          <w:lang w:val="en-GB"/>
+        </w:rPr>
+      </w:pPr>
+      <w:r>
+        <w:rPr>
+          <w:sz w:val="22"/>
+          <w:lang w:val="en-GB"/>
+        </w:rPr>
+        <w:tab/>
+        <w:t xml:space="preserve">          </w:t>
+      </w:r>
+      <w:r>
+        <w:rPr>
+          <w:sz w:val="22"/>
+          <w:lang w:val="en-GB"/>
+        </w:rPr>
+        <w:t>Country (</w:t>
+      </w:r>
+      <w:r>
+        <w:rPr>
+          <w:sz w:val="22"/>
+          <w:lang w:val="en-GB"/>
+        </w:rPr>
+        <w:t>ex: two chars long, “US”, “UK”)</w:t>
+      </w:r>
+    </w:p>
+    <w:p>
+      <w:pPr>
+        <w:pStyle w:val="BodyText"/>
+        <w:rPr>
+          <w:sz w:val="22"/>
+          <w:lang w:val="en-GB"/>
+        </w:rPr>
+      </w:pPr>
+      <w:r>
+        <w:rPr>
+          <w:sz w:val="22"/>
+          <w:lang w:val="en-GB"/>
+        </w:rPr>
+        <w:t xml:space="preserve">                     themeIndex: int constant pointing to UIKIt theme resource</w:t>
+      </w:r>
+    </w:p>
+    <w:p>
+      <w:pPr>
+        <w:pStyle w:val="HTMLPreformatted"/>
+        <w:shd w:val="clear" w:color="auto" w:fill="FFFFFF"/>
+        <w:rPr>
+          <w:rFonts w:ascii="Source Code Pro" w:hAnsi="Source Code Pro"/>
+          <w:color w:val="000000"/>
+          <w:sz w:val="18"/>
+          <w:szCs w:val="18"/>
+        </w:rPr>
+      </w:pPr>
+      <w:r>
+        <w:rPr>
+          <w:sz w:val="18"/>
+          <w:lang w:val="en-GB"/>
+        </w:rPr>
+        <w:tab/>
+      </w:r>
+      <w:r>
+        <w:rPr>
+          <w:sz w:val="18"/>
+          <w:lang w:val="en-GB"/>
+        </w:rPr>
+        <w:tab/>
+      </w:r>
+      <w:r>
+        <w:rPr>
+          <w:sz w:val="18"/>
+          <w:lang w:val="en-GB"/>
+        </w:rPr>
+        <w:t>(</w:t>
+      </w:r>
+      <w:r>
+        <w:rPr>
+          <w:rFonts w:ascii="Arial" w:hAnsi="Arial" w:cs="Times New Roman"/>
+          <w:sz w:val="22"/>
+          <w:lang w:val="en-GB"/>
+        </w:rPr>
+        <w:t>ex:R.style.Theme_Philips_DarkPurple_WhiteBackground</w:t>
+      </w:r>
+      <w:r>
+        <w:rPr>
+          <w:rFonts w:ascii="Arial" w:hAnsi="Arial" w:cs="Times New Roman"/>
+          <w:sz w:val="24"/>
+          <w:lang w:val="en-GB"/>
+        </w:rPr>
+        <w:t>)</w:t>
+      </w:r>
+    </w:p>
+    <w:p>
+      <w:pPr>
+        <w:pStyle w:val="BodyText"/>
+        <w:rPr>
+          <w:lang w:val="en-GB"/>
+        </w:rPr>
+      </w:pPr>
+      <w:r>
+        <w:rPr>
+          <w:lang w:val="en-GB"/>
+        </w:rPr>
+        <w:tab/>
+      </w:r>
+    </w:p>
+    <w:p>
+      <w:pPr>
+        <w:pStyle w:val="BodyText"/>
+        <w:numPr>
+          <w:ilvl w:val="0"/>
+          <w:numId w:val="21"/>
+        </w:numPr>
+        <w:rPr>
+          <w:lang w:val="en-GB"/>
+        </w:rPr>
+      </w:pPr>
+      <w:r>
+        <w:rPr>
+          <w:lang w:val="en-GB"/>
+        </w:rPr>
+        <w:t xml:space="preserve">Create instance of </w:t>
+      </w:r>
+      <w:r>
+        <w:rPr>
+          <w:color w:val="943634" w:themeColor="accent2" w:themeShade="BF"/>
+          <w:lang w:val="en-GB"/>
+        </w:rPr>
+        <w:t>IAPHandler</w:t>
+      </w:r>
+      <w:r>
+        <w:rPr>
+          <w:color w:val="943634" w:themeColor="accent2" w:themeShade="BF"/>
+          <w:lang w:val="en-GB"/>
+        </w:rPr>
+        <w:t>.init</w:t>
+      </w:r>
+      <w:r>
+        <w:rPr>
+          <w:color w:val="943634" w:themeColor="accent2" w:themeShade="BF"/>
+          <w:lang w:val="en-GB"/>
+        </w:rPr>
+        <w:t xml:space="preserve"> </w:t>
+      </w:r>
+      <w:r>
+        <w:rPr>
+          <w:lang w:val="en-GB"/>
+        </w:rPr>
+        <w:t>class as below</w:t>
+      </w:r>
+    </w:p>
+    <w:p>
+      <w:pPr>
+        <w:pStyle w:val="BodyText"/>
+        <w:rPr>
+          <w:lang w:val="en-GB"/>
+        </w:rPr>
+      </w:pPr>
+      <w:r>
+        <w:rPr>
+          <w:lang w:val="en-GB"/>
+        </w:rPr>
+        <w:t xml:space="preserve">Parameters: Context,  IAPSettings </w:t>
+      </w:r>
+    </w:p>
+    <w:p>
+      <w:pPr>
+        <w:pStyle w:val="BodyText"/>
+        <w:rPr>
+          <w:lang w:val="en-GB"/>
+        </w:rPr>
+      </w:pPr>
+    </w:p>
+    <w:p>
+      <w:pPr>
+        <w:pStyle w:val="BodyText"/>
+        <w:rPr>
+          <w:lang w:val="en-GB"/>
+        </w:rPr>
+      </w:pPr>
+      <w:r>
+        <w:rPr>
+          <w:lang w:val="en-GB"/>
+        </w:rPr>
+        <w:t>Example initialization for en-US</w:t>
+      </w:r>
+    </w:p>
+    <w:p>
+      <w:pPr>
+        <w:pStyle w:val="HTMLPreformatted"/>
+        <w:shd w:val="clear" w:color="auto" w:fill="FFFFFF"/>
+        <w:rPr>
+          <w:rFonts w:ascii="Source Code Pro" w:hAnsi="Source Code Pro"/>
+          <w:color w:val="000000"/>
+          <w:sz w:val="18"/>
+          <w:szCs w:val="18"/>
+        </w:rPr>
+      </w:pPr>
+      <w:r>
+        <w:rPr>
+          <w:lang w:val="en-GB"/>
+        </w:rPr>
+        <w:t xml:space="preserve">IAPHandler handler = new </w:t>
+      </w:r>
+      <w:r>
+        <w:rPr>
+          <w:rFonts w:ascii="Source Code Pro" w:hAnsi="Source Code Pro"/>
+          <w:color w:val="000000"/>
+          <w:sz w:val="18"/>
+          <w:szCs w:val="18"/>
+        </w:rPr>
+        <w:t xml:space="preserve"> IAPHandler.</w:t>
+      </w:r>
+      <w:r>
+        <w:rPr>
+          <w:rFonts w:ascii="Source Code Pro" w:hAnsi="Source Code Pro"/>
+          <w:i/>
+          <w:iCs/>
+          <w:color w:val="000000"/>
+          <w:sz w:val="18"/>
+          <w:szCs w:val="18"/>
+        </w:rPr>
+        <w:t>init</w:t>
+      </w:r>
+      <w:r>
+        <w:rPr>
+          <w:rFonts w:ascii="Source Code Pro" w:hAnsi="Source Code Pro"/>
+          <w:color w:val="000000"/>
+          <w:sz w:val="18"/>
+          <w:szCs w:val="18"/>
+        </w:rPr>
+        <w:t>(</w:t>
+      </w:r>
+      <w:r>
+        <w:rPr>
+          <w:rFonts w:ascii="Source Code Pro" w:hAnsi="Source Code Pro"/>
+          <w:b/>
+          <w:bCs/>
+          <w:color w:val="000080"/>
+          <w:sz w:val="18"/>
+          <w:szCs w:val="18"/>
+        </w:rPr>
+        <w:t>this</w:t>
+      </w:r>
+      <w:r>
+        <w:rPr>
+          <w:rFonts w:ascii="Source Code Pro" w:hAnsi="Source Code Pro"/>
+          <w:color w:val="000000"/>
+          <w:sz w:val="18"/>
+          <w:szCs w:val="18"/>
+        </w:rPr>
+        <w:t xml:space="preserve">, </w:t>
+      </w:r>
+      <w:r>
+        <w:rPr>
+          <w:rFonts w:ascii="Source Code Pro" w:hAnsi="Source Code Pro"/>
+          <w:b/>
+          <w:bCs/>
+          <w:color w:val="000080"/>
+          <w:sz w:val="18"/>
+          <w:szCs w:val="18"/>
+        </w:rPr>
+        <w:t xml:space="preserve">new </w:t>
+      </w:r>
+      <w:r>
+        <w:rPr>
+          <w:rFonts w:ascii="Source Code Pro" w:hAnsi="Source Code Pro"/>
+          <w:color w:val="000000"/>
+          <w:sz w:val="18"/>
+          <w:szCs w:val="18"/>
+        </w:rPr>
+        <w:t>IAPSettings(</w:t>
+      </w:r>
+      <w:r>
+        <w:rPr>
+          <w:rFonts w:ascii="Source Code Pro" w:hAnsi="Source Code Pro"/>
+          <w:b/>
+          <w:bCs/>
+          <w:color w:val="008000"/>
+          <w:sz w:val="18"/>
+          <w:szCs w:val="18"/>
+        </w:rPr>
+        <w:t>"US"</w:t>
+      </w:r>
+      <w:r>
+        <w:rPr>
+          <w:rFonts w:ascii="Source Code Pro" w:hAnsi="Source Code Pro"/>
+          <w:color w:val="000000"/>
+          <w:sz w:val="18"/>
+          <w:szCs w:val="18"/>
+        </w:rPr>
+        <w:t xml:space="preserve">, </w:t>
+      </w:r>
+      <w:r>
+        <w:rPr>
+          <w:rFonts w:ascii="Source Code Pro" w:hAnsi="Source Code Pro"/>
+          <w:b/>
+          <w:bCs/>
+          <w:color w:val="008000"/>
+          <w:sz w:val="18"/>
+          <w:szCs w:val="18"/>
+        </w:rPr>
+        <w:t>"en"</w:t>
+      </w:r>
+      <w:r>
+        <w:rPr>
+          <w:rFonts w:ascii="Source Code Pro" w:hAnsi="Source Code Pro"/>
+          <w:color w:val="000000"/>
+          <w:sz w:val="18"/>
+          <w:szCs w:val="18"/>
+        </w:rPr>
+        <w:t xml:space="preserve">, </w:t>
+      </w:r>
+      <w:r>
+        <w:rPr>
+          <w:rFonts w:ascii="Source Code Pro" w:hAnsi="Source Code Pro"/>
+          <w:color w:val="000000"/>
+          <w:sz w:val="18"/>
+          <w:szCs w:val="18"/>
+        </w:rPr>
+        <w:t xml:space="preserve">   </w:t>
+      </w:r>
+      <w:r>
+        <w:rPr>
+          <w:lang w:val="en-GB"/>
+        </w:rPr>
+        <w:t>R.style.Theme_Philips_DarkPurple_WhiteBackground</w:t>
+      </w:r>
+      <w:r>
+        <w:rPr>
+          <w:lang w:val="en-GB"/>
+        </w:rPr>
+        <w:t>);</w:t>
+      </w:r>
+    </w:p>
+    <w:p>
+      <w:pPr>
+        <w:pStyle w:val="BodyText"/>
+        <w:rPr>
+          <w:lang w:val="en-GB"/>
+        </w:rPr>
+      </w:pPr>
+    </w:p>
+    <w:p>
+      <w:pPr>
+        <w:pStyle w:val="BodyText"/>
+        <w:rPr>
+          <w:lang w:val="en-GB"/>
+        </w:rPr>
+      </w:pPr>
+      <w:r>
+        <w:rPr>
+          <w:lang w:val="en-GB"/>
+        </w:rPr>
+        <w:t>Once IAPHandler instance initialized, refer below available apis.</w:t>
+      </w:r>
+    </w:p>
+    <w:p>
+      <w:pPr>
+        <w:pStyle w:val="BodyText"/>
+        <w:ind w:left="720"/>
+        <w:rPr>
+          <w:lang w:val="en-GB"/>
+        </w:rPr>
+      </w:pPr>
+    </w:p>
+    <w:p>
+      <w:pPr>
+        <w:pStyle w:val="Heading1"/>
+      </w:pPr>
+      <w:bookmarkStart w:id="21" w:name="_Toc447287442"/>
+      <w:r>
+        <w:t>InApp Purchase API Reference</w:t>
+      </w:r>
       <w:bookmarkEnd w:id="21"/>
-    </w:p>
-    <w:p>
-      <w:r>
-        <w:t>The library can be invoked as activity</w:t>
-      </w:r>
-      <w:r>
-        <w:t xml:space="preserve">. We have </w:t>
-      </w:r>
-      <w:proofErr w:type="spellStart"/>
-      <w:r>
-        <w:t>IAPHandler</w:t>
-      </w:r>
-      <w:proofErr w:type="spellEnd"/>
-      <w:r>
-        <w:t xml:space="preserve"> class, which having all useful API for </w:t>
-      </w:r>
-      <w:proofErr w:type="spellStart"/>
-      <w:r>
-        <w:t>InApp</w:t>
-      </w:r>
-      <w:proofErr w:type="spellEnd"/>
-      <w:r>
-        <w:t xml:space="preserve"> Purchase</w:t>
-      </w:r>
-      <w:r>
-        <w:t>.</w:t>
-      </w:r>
-    </w:p>
-    <w:p/>
-    <w:p>
-      <w:pPr>
-        <w:pStyle w:val="ListParagraph"/>
-        <w:numPr>
-          <w:ilvl w:val="1"/>
-          <w:numId w:val="15"/>
-        </w:numPr>
-        <w:rPr>
-          <w:lang w:val="en-GB"/>
-        </w:rPr>
-      </w:pPr>
-      <w:r>
-        <w:rPr>
-          <w:lang w:val="en-GB"/>
-        </w:rPr>
-        <w:t xml:space="preserve">Create instance of </w:t>
-      </w:r>
-      <w:proofErr w:type="spellStart"/>
-      <w:r>
-        <w:rPr>
-          <w:lang w:val="en-GB"/>
-        </w:rPr>
-        <w:t>IAPHandler.class</w:t>
-      </w:r>
-      <w:proofErr w:type="spellEnd"/>
-      <w:r>
-        <w:rPr>
-          <w:lang w:val="en-GB"/>
-        </w:rPr>
-        <w:t>.</w:t>
-      </w:r>
-    </w:p>
-    <w:p>
-      <w:pPr>
-        <w:pStyle w:val="ListParagraph"/>
-        <w:ind w:left="1440"/>
-        <w:rPr>
-          <w:lang w:val="en-GB"/>
-        </w:rPr>
-      </w:pPr>
-    </w:p>
-    <w:p>
-      <w:pPr>
-        <w:pStyle w:val="ListParagraph"/>
-        <w:numPr>
-          <w:ilvl w:val="1"/>
-          <w:numId w:val="15"/>
-        </w:numPr>
-        <w:rPr>
-          <w:lang w:val="en-GB"/>
-        </w:rPr>
-      </w:pPr>
-      <w:r>
-        <w:rPr>
-          <w:lang w:val="en-GB"/>
-        </w:rPr>
-        <w:t xml:space="preserve">UI for </w:t>
-      </w:r>
-      <w:proofErr w:type="spellStart"/>
-      <w:r>
-        <w:rPr>
-          <w:lang w:val="en-GB"/>
-        </w:rPr>
-        <w:t>InAppPurchase</w:t>
-      </w:r>
-      <w:proofErr w:type="spellEnd"/>
-      <w:r>
-        <w:rPr>
-          <w:lang w:val="en-GB"/>
-        </w:rPr>
-        <w:t xml:space="preserve"> is theme able from vertical </w:t>
-      </w:r>
-      <w:proofErr w:type="spellStart"/>
-      <w:r>
-        <w:rPr>
-          <w:lang w:val="en-GB"/>
-        </w:rPr>
-        <w:t>UIKit</w:t>
-      </w:r>
-      <w:proofErr w:type="spellEnd"/>
-      <w:r>
-        <w:rPr>
-          <w:lang w:val="en-GB"/>
-        </w:rPr>
-        <w:t xml:space="preserve"> component.</w:t>
-      </w:r>
-    </w:p>
-    <w:p>
-      <w:pPr>
-        <w:pStyle w:val="ListParagraph"/>
-        <w:ind w:left="1440"/>
-        <w:rPr>
-          <w:lang w:val="en-GB"/>
-        </w:rPr>
-      </w:pPr>
-    </w:p>
-    <w:p>
-      <w:pPr>
-        <w:pStyle w:val="ListParagraph"/>
-        <w:numPr>
-          <w:ilvl w:val="1"/>
-          <w:numId w:val="15"/>
-        </w:numPr>
-        <w:rPr>
-          <w:lang w:val="en-GB"/>
-        </w:rPr>
-      </w:pPr>
-      <w:r>
-        <w:rPr>
-          <w:lang w:val="en-GB"/>
-        </w:rPr>
-        <w:t xml:space="preserve">Implement the </w:t>
-      </w:r>
-      <w:proofErr w:type="spellStart"/>
-      <w:r>
-        <w:rPr>
-          <w:lang w:val="en-GB"/>
-        </w:rPr>
-        <w:t>IAPHandlerListner</w:t>
-      </w:r>
-      <w:proofErr w:type="spellEnd"/>
-      <w:r>
-        <w:rPr>
-          <w:lang w:val="en-GB"/>
-        </w:rPr>
-        <w:t>, where we can implement</w:t>
-      </w:r>
-      <w:r>
-        <w:rPr>
-          <w:lang w:val="en-GB"/>
-        </w:rPr>
-        <w:tab/>
-      </w:r>
-      <w:proofErr w:type="spellStart"/>
-      <w:proofErr w:type="gramStart"/>
-      <w:r>
-        <w:rPr>
-          <w:lang w:val="en-GB"/>
-        </w:rPr>
-        <w:t>onSuccess</w:t>
-      </w:r>
-      <w:proofErr w:type="spellEnd"/>
-      <w:r>
-        <w:rPr>
-          <w:lang w:val="en-GB"/>
-        </w:rPr>
-        <w:t>(</w:t>
-      </w:r>
-      <w:proofErr w:type="gramEnd"/>
-      <w:r>
-        <w:rPr>
-          <w:lang w:val="en-GB"/>
-        </w:rPr>
-        <w:t xml:space="preserve">) and </w:t>
-      </w:r>
-      <w:proofErr w:type="spellStart"/>
-      <w:r>
-        <w:rPr>
-          <w:lang w:val="en-GB"/>
-        </w:rPr>
-        <w:t>onFailure</w:t>
-      </w:r>
-      <w:proofErr w:type="spellEnd"/>
-      <w:r>
-        <w:rPr>
-          <w:lang w:val="en-GB"/>
-        </w:rPr>
-        <w:t xml:space="preserve">() </w:t>
-      </w:r>
-      <w:proofErr w:type="spellStart"/>
-      <w:r>
-        <w:rPr>
-          <w:lang w:val="en-GB"/>
-        </w:rPr>
-        <w:t>callback</w:t>
-      </w:r>
-      <w:proofErr w:type="spellEnd"/>
-      <w:r>
-        <w:rPr>
-          <w:lang w:val="en-GB"/>
-        </w:rPr>
-        <w:t>.</w:t>
-      </w:r>
-    </w:p>
-    <w:p>
-      <w:pPr>
-        <w:pStyle w:val="Heading1"/>
-      </w:pPr>
-      <w:bookmarkStart w:id="22" w:name="_Toc447287442"/>
-      <w:proofErr w:type="spellStart"/>
-      <w:r>
-        <w:t>InApp</w:t>
-      </w:r>
-      <w:proofErr w:type="spellEnd"/>
-      <w:r>
-        <w:t xml:space="preserve"> Purchase API Reference</w:t>
-      </w:r>
-      <w:bookmarkEnd w:id="22"/>
     </w:p>
     <w:p>
       <w:pPr>
@@ -3504,23 +3640,7 @@
           <w:rFonts w:cs="Arial"/>
           <w:shd w:val="clear" w:color="auto" w:fill="FFFFFF"/>
         </w:rPr>
-        <w:t xml:space="preserve">These are the </w:t>
-      </w:r>
-      <w:proofErr w:type="spellStart"/>
-      <w:r>
-        <w:rPr>
-          <w:rFonts w:cs="Arial"/>
-          <w:shd w:val="clear" w:color="auto" w:fill="FFFFFF"/>
-        </w:rPr>
-        <w:t>InApp</w:t>
-      </w:r>
-      <w:proofErr w:type="spellEnd"/>
-      <w:r>
-        <w:rPr>
-          <w:rFonts w:cs="Arial"/>
-          <w:shd w:val="clear" w:color="auto" w:fill="FFFFFF"/>
-        </w:rPr>
-        <w:t xml:space="preserve"> Purchase APIs. </w:t>
+        <w:t xml:space="preserve">These are the InApp Purchase APIs. </w:t>
       </w:r>
     </w:p>
     <w:p>
@@ -3568,23 +3688,7 @@
           <w:rFonts w:cs="Arial"/>
           <w:shd w:val="clear" w:color="auto" w:fill="FFFFFF"/>
         </w:rPr>
-        <w:t xml:space="preserve">having the </w:t>
-      </w:r>
-      <w:proofErr w:type="spellStart"/>
-      <w:r>
-        <w:rPr>
-          <w:rFonts w:cs="Arial"/>
-          <w:shd w:val="clear" w:color="auto" w:fill="FFFFFF"/>
-        </w:rPr>
-        <w:t>inApp</w:t>
-      </w:r>
-      <w:proofErr w:type="spellEnd"/>
-      <w:r>
-        <w:rPr>
-          <w:rFonts w:cs="Arial"/>
-          <w:shd w:val="clear" w:color="auto" w:fill="FFFFFF"/>
-        </w:rPr>
-        <w:t xml:space="preserve"> purchase methods to access the cart.</w:t>
+        <w:t>having the inApp purchase methods to access the cart.</w:t>
       </w:r>
     </w:p>
     <w:p>
@@ -3603,12 +3707,22 @@
           <w:shd w:val="clear" w:color="auto" w:fill="FFFFFF"/>
         </w:rPr>
       </w:pPr>
-      <w:r>
+    </w:p>
+    <w:p>
+      <w:pPr>
         <w:rPr>
           <w:rFonts w:cs="Arial"/>
           <w:b/>
           <w:shd w:val="clear" w:color="auto" w:fill="FFFFFF"/>
         </w:rPr>
+      </w:pPr>
+      <w:r>
+        <w:rPr>
+          <w:rFonts w:cs="Arial"/>
+          <w:b/>
+          <w:shd w:val="clear" w:color="auto" w:fill="FFFFFF"/>
+        </w:rPr>
+        <w:lastRenderedPageBreak/>
         <w:t>Summary</w:t>
       </w:r>
     </w:p>
@@ -3669,7 +3783,6 @@
                 <w:lang w:val="en-GB"/>
               </w:rPr>
             </w:pPr>
-            <w:proofErr w:type="spellStart"/>
             <w:r>
               <w:rPr>
                 <w:color w:val="262626" w:themeColor="text1" w:themeTint="D9"/>
@@ -3679,7 +3792,6 @@
               </w:rPr>
               <w:t>int</w:t>
             </w:r>
-            <w:proofErr w:type="spellEnd"/>
           </w:p>
         </w:tc>
         <w:tc>
@@ -3695,7 +3807,6 @@
                 <w:lang w:val="en-GB"/>
               </w:rPr>
             </w:pPr>
-            <w:proofErr w:type="spellStart"/>
             <w:r>
               <w:rPr>
                 <w:color w:val="262626" w:themeColor="text1" w:themeTint="D9"/>
@@ -3705,7 +3816,6 @@
               </w:rPr>
               <w:t>IAPConstant.IAP_ERROR_NO_CONNECTION</w:t>
             </w:r>
-            <w:proofErr w:type="spellEnd"/>
           </w:p>
           <w:p>
             <w:pPr>
@@ -3783,7 +3893,6 @@
                 <w:lang w:val="en-GB"/>
               </w:rPr>
             </w:pPr>
-            <w:proofErr w:type="spellStart"/>
             <w:r>
               <w:rPr>
                 <w:color w:val="262626" w:themeColor="text1" w:themeTint="D9"/>
@@ -3791,17 +3900,7 @@
                 <w:szCs w:val="18"/>
                 <w:lang w:val="en-GB"/>
               </w:rPr>
-              <w:t>int</w:t>
-            </w:r>
-            <w:proofErr w:type="spellEnd"/>
-            <w:r>
-              <w:rPr>
-                <w:color w:val="262626" w:themeColor="text1" w:themeTint="D9"/>
-                <w:sz w:val="18"/>
-                <w:szCs w:val="18"/>
-                <w:lang w:val="en-GB"/>
-              </w:rPr>
-              <w:t xml:space="preserve"> </w:t>
+              <w:t xml:space="preserve">int </w:t>
             </w:r>
           </w:p>
         </w:tc>
@@ -3818,7 +3917,6 @@
                 <w:lang w:val="en-GB"/>
               </w:rPr>
             </w:pPr>
-            <w:proofErr w:type="spellStart"/>
             <w:r>
               <w:rPr>
                 <w:color w:val="262626" w:themeColor="text1" w:themeTint="D9"/>
@@ -3828,7 +3926,6 @@
               </w:rPr>
               <w:t>IAPConstant.ERROR_CONNECTION_TIME_OUT</w:t>
             </w:r>
-            <w:proofErr w:type="spellEnd"/>
           </w:p>
           <w:p>
             <w:pPr>
@@ -3906,7 +4003,6 @@
                 <w:lang w:val="en-GB"/>
               </w:rPr>
             </w:pPr>
-            <w:proofErr w:type="spellStart"/>
             <w:r>
               <w:rPr>
                 <w:color w:val="262626" w:themeColor="text1" w:themeTint="D9"/>
@@ -3914,17 +4010,7 @@
                 <w:szCs w:val="18"/>
                 <w:lang w:val="en-GB"/>
               </w:rPr>
-              <w:t>int</w:t>
-            </w:r>
-            <w:proofErr w:type="spellEnd"/>
-            <w:r>
-              <w:rPr>
-                <w:color w:val="262626" w:themeColor="text1" w:themeTint="D9"/>
-                <w:sz w:val="18"/>
-                <w:szCs w:val="18"/>
-                <w:lang w:val="en-GB"/>
-              </w:rPr>
-              <w:t xml:space="preserve"> </w:t>
+              <w:t xml:space="preserve">int </w:t>
             </w:r>
           </w:p>
         </w:tc>
@@ -3941,7 +4027,6 @@
                 <w:lang w:val="en-GB"/>
               </w:rPr>
             </w:pPr>
-            <w:proofErr w:type="spellStart"/>
             <w:r>
               <w:rPr>
                 <w:color w:val="262626" w:themeColor="text1" w:themeTint="D9"/>
@@ -3951,7 +4036,6 @@
               </w:rPr>
               <w:t>IAPConstant.IAP.ERROR_AUTHENTICSTION_FAILURE</w:t>
             </w:r>
-            <w:proofErr w:type="spellEnd"/>
           </w:p>
           <w:p>
             <w:pPr>
@@ -4029,7 +4113,6 @@
                 <w:lang w:val="en-GB"/>
               </w:rPr>
             </w:pPr>
-            <w:proofErr w:type="spellStart"/>
             <w:r>
               <w:rPr>
                 <w:color w:val="262626" w:themeColor="text1" w:themeTint="D9"/>
@@ -4037,17 +4120,7 @@
                 <w:szCs w:val="18"/>
                 <w:lang w:val="en-GB"/>
               </w:rPr>
-              <w:t>int</w:t>
-            </w:r>
-            <w:proofErr w:type="spellEnd"/>
-            <w:r>
-              <w:rPr>
-                <w:color w:val="262626" w:themeColor="text1" w:themeTint="D9"/>
-                <w:sz w:val="18"/>
-                <w:szCs w:val="18"/>
-                <w:lang w:val="en-GB"/>
-              </w:rPr>
-              <w:t xml:space="preserve"> </w:t>
+              <w:t xml:space="preserve">int </w:t>
             </w:r>
           </w:p>
         </w:tc>
@@ -4064,7 +4137,6 @@
                 <w:lang w:val="en-GB"/>
               </w:rPr>
             </w:pPr>
-            <w:proofErr w:type="spellStart"/>
             <w:r>
               <w:rPr>
                 <w:color w:val="262626" w:themeColor="text1" w:themeTint="D9"/>
@@ -4074,7 +4146,6 @@
               </w:rPr>
               <w:t>IAPConstant</w:t>
             </w:r>
-            <w:proofErr w:type="spellEnd"/>
             <w:r>
               <w:rPr>
                 <w:color w:val="262626" w:themeColor="text1" w:themeTint="D9"/>
@@ -4165,6 +4236,371 @@
           <w:shd w:val="clear" w:color="auto" w:fill="999999"/>
         </w:rPr>
         <w:t>Public Methods</w:t>
+      </w:r>
+    </w:p>
+    <w:tbl>
+      <w:tblPr>
+        <w:tblStyle w:val="TableGrid"/>
+        <w:tblW w:w="0" w:type="auto"/>
+        <w:tblInd w:w="-5" w:type="dxa"/>
+        <w:tblLook w:val="04A0" w:firstRow="1" w:lastRow="0" w:firstColumn="1" w:lastColumn="0" w:noHBand="0" w:noVBand="1"/>
+      </w:tblPr>
+      <w:tblGrid>
+        <w:gridCol w:w="1086"/>
+        <w:gridCol w:w="5807"/>
+        <w:gridCol w:w="1792"/>
+      </w:tblGrid>
+      <w:tr>
+        <w:tc>
+          <w:tcPr>
+            <w:tcW w:w="1086" w:type="dxa"/>
+          </w:tcPr>
+          <w:p>
+            <w:pPr>
+              <w:pStyle w:val="HTMLPreformatted"/>
+              <w:shd w:val="clear" w:color="auto" w:fill="FFFFFF"/>
+              <w:rPr>
+                <w:rFonts w:ascii="Source Code Pro" w:hAnsi="Source Code Pro"/>
+                <w:color w:val="000000"/>
+                <w:sz w:val="18"/>
+                <w:szCs w:val="18"/>
+              </w:rPr>
+            </w:pPr>
+            <w:r>
+              <w:rPr>
+                <w:rFonts w:ascii="Source Code Pro" w:hAnsi="Source Code Pro"/>
+                <w:color w:val="000000"/>
+                <w:sz w:val="18"/>
+                <w:szCs w:val="18"/>
+                <w:shd w:val="clear" w:color="auto" w:fill="E4E4FF"/>
+              </w:rPr>
+              <w:t>IAPHandler</w:t>
+            </w:r>
+          </w:p>
+          <w:p>
+            <w:pPr>
+              <w:rPr>
+                <w:color w:val="262626" w:themeColor="text1" w:themeTint="D9"/>
+                <w:sz w:val="18"/>
+                <w:szCs w:val="18"/>
+                <w:lang w:val="en-GB"/>
+              </w:rPr>
+            </w:pPr>
+          </w:p>
+        </w:tc>
+        <w:tc>
+          <w:tcPr>
+            <w:tcW w:w="5807" w:type="dxa"/>
+          </w:tcPr>
+          <w:p>
+            <w:pPr>
+              <w:pStyle w:val="HTMLPreformatted"/>
+              <w:shd w:val="clear" w:color="auto" w:fill="FFFFFF"/>
+              <w:rPr>
+                <w:rFonts w:ascii="Source Code Pro" w:hAnsi="Source Code Pro"/>
+                <w:color w:val="000000"/>
+                <w:sz w:val="18"/>
+                <w:szCs w:val="18"/>
+              </w:rPr>
+            </w:pPr>
+            <w:r>
+              <w:rPr>
+                <w:rFonts w:ascii="Source Code Pro" w:hAnsi="Source Code Pro"/>
+                <w:color w:val="000000"/>
+                <w:sz w:val="18"/>
+                <w:szCs w:val="18"/>
+              </w:rPr>
+              <w:t>IAPHandler init(Context context, IAPSettings config)</w:t>
+            </w:r>
+          </w:p>
+          <w:p>
+            <w:pPr>
+              <w:rPr>
+                <w:sz w:val="18"/>
+                <w:szCs w:val="18"/>
+                <w:shd w:val="clear" w:color="auto" w:fill="E4E4FF"/>
+              </w:rPr>
+            </w:pPr>
+          </w:p>
+        </w:tc>
+        <w:tc>
+          <w:tcPr>
+            <w:tcW w:w="1792" w:type="dxa"/>
+          </w:tcPr>
+          <w:p>
+            <w:pPr>
+              <w:pStyle w:val="ListParagraph"/>
+              <w:ind w:left="0"/>
+              <w:rPr>
+                <w:sz w:val="18"/>
+                <w:szCs w:val="18"/>
+                <w:lang w:val="en-GB"/>
+              </w:rPr>
+            </w:pPr>
+            <w:r>
+              <w:rPr>
+                <w:sz w:val="18"/>
+                <w:szCs w:val="18"/>
+                <w:lang w:val="en-GB"/>
+              </w:rPr>
+              <w:t>First</w:t>
+            </w:r>
+            <w:r>
+              <w:rPr>
+                <w:sz w:val="18"/>
+                <w:szCs w:val="18"/>
+                <w:lang w:val="en-GB"/>
+              </w:rPr>
+              <w:t xml:space="preserve"> api call for initializing IAPHandler with language, country and themes.</w:t>
+            </w:r>
+          </w:p>
+        </w:tc>
+      </w:tr>
+      <w:tr>
+        <w:tc>
+          <w:tcPr>
+            <w:tcW w:w="1086" w:type="dxa"/>
+          </w:tcPr>
+          <w:p>
+            <w:pPr>
+              <w:rPr>
+                <w:color w:val="262626" w:themeColor="text1" w:themeTint="D9"/>
+                <w:sz w:val="18"/>
+                <w:szCs w:val="18"/>
+                <w:lang w:val="en-GB"/>
+              </w:rPr>
+            </w:pPr>
+            <w:r>
+              <w:rPr>
+                <w:color w:val="262626" w:themeColor="text1" w:themeTint="D9"/>
+                <w:sz w:val="18"/>
+                <w:szCs w:val="18"/>
+                <w:lang w:val="en-GB"/>
+              </w:rPr>
+              <w:t>void</w:t>
+            </w:r>
+          </w:p>
+        </w:tc>
+        <w:tc>
+          <w:tcPr>
+            <w:tcW w:w="5807" w:type="dxa"/>
+          </w:tcPr>
+          <w:p>
+            <w:pPr>
+              <w:pStyle w:val="HTMLPreformatted"/>
+              <w:shd w:val="clear" w:color="auto" w:fill="FFFFFF"/>
+              <w:rPr>
+                <w:rFonts w:ascii="Source Code Pro" w:hAnsi="Source Code Pro"/>
+                <w:color w:val="000000"/>
+                <w:sz w:val="18"/>
+                <w:szCs w:val="18"/>
+              </w:rPr>
+            </w:pPr>
+            <w:r>
+              <w:rPr>
+                <w:rFonts w:ascii="Source Code Pro" w:hAnsi="Source Code Pro"/>
+                <w:b/>
+                <w:bCs/>
+                <w:color w:val="000080"/>
+                <w:sz w:val="18"/>
+                <w:szCs w:val="18"/>
+              </w:rPr>
+              <w:t xml:space="preserve"> </w:t>
+            </w:r>
+            <w:r>
+              <w:rPr>
+                <w:rFonts w:ascii="Source Code Pro" w:hAnsi="Source Code Pro"/>
+                <w:b/>
+                <w:bCs/>
+                <w:color w:val="000080"/>
+                <w:sz w:val="18"/>
+                <w:szCs w:val="18"/>
+              </w:rPr>
+              <w:t>launchIAP</w:t>
+            </w:r>
+            <w:r>
+              <w:rPr>
+                <w:rFonts w:ascii="Source Code Pro" w:hAnsi="Source Code Pro"/>
+                <w:b/>
+                <w:bCs/>
+                <w:color w:val="000080"/>
+                <w:sz w:val="18"/>
+                <w:szCs w:val="18"/>
+              </w:rPr>
+              <w:t>(</w:t>
+            </w:r>
+            <w:r>
+              <w:rPr>
+                <w:rFonts w:ascii="Source Code Pro" w:hAnsi="Source Code Pro"/>
+                <w:b/>
+                <w:bCs/>
+                <w:color w:val="000080"/>
+                <w:sz w:val="18"/>
+                <w:szCs w:val="18"/>
+              </w:rPr>
+              <w:t xml:space="preserve">int </w:t>
+            </w:r>
+            <w:r>
+              <w:rPr>
+                <w:rFonts w:ascii="Source Code Pro" w:hAnsi="Source Code Pro"/>
+                <w:color w:val="000000"/>
+                <w:sz w:val="18"/>
+                <w:szCs w:val="18"/>
+              </w:rPr>
+              <w:t>landingView, Strin</w:t>
+            </w:r>
+            <w:r>
+              <w:rPr>
+                <w:rFonts w:ascii="Source Code Pro" w:hAnsi="Source Code Pro"/>
+                <w:color w:val="000000"/>
+                <w:sz w:val="18"/>
+                <w:szCs w:val="18"/>
+              </w:rPr>
+              <w:t>g ctnNumber, IAPHandlerListener listener)</w:t>
+            </w:r>
+          </w:p>
+        </w:tc>
+        <w:tc>
+          <w:tcPr>
+            <w:tcW w:w="1792" w:type="dxa"/>
+          </w:tcPr>
+          <w:p>
+            <w:pPr>
+              <w:pStyle w:val="ListParagraph"/>
+              <w:ind w:left="0"/>
+              <w:rPr>
+                <w:sz w:val="18"/>
+                <w:szCs w:val="18"/>
+                <w:lang w:val="en-GB"/>
+              </w:rPr>
+            </w:pPr>
+          </w:p>
+        </w:tc>
+      </w:tr>
+      <w:tr>
+        <w:tc>
+          <w:tcPr>
+            <w:tcW w:w="1086" w:type="dxa"/>
+          </w:tcPr>
+          <w:p>
+            <w:pPr>
+              <w:rPr>
+                <w:color w:val="262626" w:themeColor="text1" w:themeTint="D9"/>
+                <w:sz w:val="18"/>
+                <w:szCs w:val="18"/>
+                <w:lang w:val="en-GB"/>
+              </w:rPr>
+            </w:pPr>
+            <w:r>
+              <w:rPr>
+                <w:color w:val="262626" w:themeColor="text1" w:themeTint="D9"/>
+                <w:sz w:val="18"/>
+                <w:szCs w:val="18"/>
+                <w:lang w:val="en-GB"/>
+              </w:rPr>
+              <w:t xml:space="preserve">void </w:t>
+            </w:r>
+          </w:p>
+        </w:tc>
+        <w:tc>
+          <w:tcPr>
+            <w:tcW w:w="5807" w:type="dxa"/>
+          </w:tcPr>
+          <w:p>
+            <w:pPr>
+              <w:rPr>
+                <w:sz w:val="18"/>
+                <w:szCs w:val="18"/>
+                <w:shd w:val="clear" w:color="auto" w:fill="E4E4FF"/>
+              </w:rPr>
+            </w:pPr>
+            <w:r>
+              <w:rPr>
+                <w:sz w:val="18"/>
+                <w:szCs w:val="18"/>
+                <w:shd w:val="clear" w:color="auto" w:fill="E4E4FF"/>
+              </w:rPr>
+              <w:t>getProductCartCount(</w:t>
+            </w:r>
+            <w:r>
+              <w:rPr>
+                <w:sz w:val="18"/>
+                <w:szCs w:val="18"/>
+                <w:lang w:val="en-GB"/>
+              </w:rPr>
+              <w:t>IAPHandlerListner pIAPHandlerListner</w:t>
+            </w:r>
+            <w:r>
+              <w:rPr>
+                <w:sz w:val="18"/>
+                <w:szCs w:val="18"/>
+                <w:shd w:val="clear" w:color="auto" w:fill="E4E4FF"/>
+              </w:rPr>
+              <w:t>)</w:t>
+            </w:r>
+            <w:r>
+              <w:rPr>
+                <w:sz w:val="18"/>
+                <w:szCs w:val="18"/>
+                <w:shd w:val="clear" w:color="auto" w:fill="E4E4FF"/>
+              </w:rPr>
+              <w:t>)</w:t>
+            </w:r>
+          </w:p>
+          <w:p>
+            <w:pPr>
+              <w:rPr>
+                <w:sz w:val="18"/>
+                <w:szCs w:val="18"/>
+              </w:rPr>
+            </w:pPr>
+          </w:p>
+        </w:tc>
+        <w:tc>
+          <w:tcPr>
+            <w:tcW w:w="1792" w:type="dxa"/>
+          </w:tcPr>
+          <w:p>
+            <w:pPr>
+              <w:pStyle w:val="ListParagraph"/>
+              <w:ind w:left="0"/>
+              <w:rPr>
+                <w:sz w:val="18"/>
+                <w:szCs w:val="18"/>
+                <w:lang w:val="en-GB"/>
+              </w:rPr>
+            </w:pPr>
+            <w:r>
+              <w:rPr>
+                <w:sz w:val="18"/>
+                <w:szCs w:val="18"/>
+                <w:lang w:val="en-GB"/>
+              </w:rPr>
+              <w:t>It will give the count of products from cart</w:t>
+            </w:r>
+          </w:p>
+        </w:tc>
+      </w:tr>
+    </w:tbl>
+    <w:p>
+      <w:pPr>
+        <w:rPr>
+          <w:rFonts w:cs="Arial"/>
+          <w:color w:val="FFFFFF"/>
+          <w:sz w:val="21"/>
+          <w:szCs w:val="21"/>
+          <w:shd w:val="clear" w:color="auto" w:fill="999999"/>
+        </w:rPr>
+      </w:pPr>
+      <w:r>
+        <w:rPr>
+          <w:rFonts w:cs="Arial"/>
+          <w:color w:val="FFFFFF"/>
+          <w:sz w:val="21"/>
+          <w:szCs w:val="21"/>
+          <w:shd w:val="clear" w:color="auto" w:fill="999999"/>
+        </w:rPr>
+        <w:t>Inherited Methods</w:t>
       </w:r>
     </w:p>
     <w:tbl>
@@ -4211,79 +4647,31 @@
           <w:p>
             <w:pPr>
               <w:rPr>
+                <w:color w:val="262626" w:themeColor="text1" w:themeTint="D9"/>
                 <w:sz w:val="18"/>
                 <w:szCs w:val="18"/>
-                <w:shd w:val="clear" w:color="auto" w:fill="E4E4FF"/>
+                <w:lang w:val="en-GB"/>
               </w:rPr>
             </w:pPr>
-            <w:proofErr w:type="spellStart"/>
-            <w:r>
-              <w:rPr>
+            <w:r>
+              <w:rPr>
+                <w:color w:val="262626" w:themeColor="text1" w:themeTint="D9"/>
                 <w:sz w:val="18"/>
                 <w:szCs w:val="18"/>
-                <w:shd w:val="clear" w:color="auto" w:fill="E4E4FF"/>
-              </w:rPr>
-              <w:t>launchIAP</w:t>
-            </w:r>
-            <w:proofErr w:type="spellEnd"/>
-            <w:r>
-              <w:rPr>
-                <w:sz w:val="18"/>
-                <w:szCs w:val="18"/>
-                <w:shd w:val="clear" w:color="auto" w:fill="E4E4FF"/>
-              </w:rPr>
-              <w:t>(</w:t>
-            </w:r>
-            <w:r>
-              <w:rPr>
-                <w:sz w:val="18"/>
-                <w:szCs w:val="18"/>
-                <w:shd w:val="clear" w:color="auto" w:fill="E4E4FF"/>
-              </w:rPr>
-              <w:t xml:space="preserve">Context context, </w:t>
-            </w:r>
-            <w:proofErr w:type="spellStart"/>
-            <w:r>
-              <w:rPr>
-                <w:sz w:val="18"/>
-                <w:szCs w:val="18"/>
-                <w:shd w:val="clear" w:color="auto" w:fill="E4E4FF"/>
-              </w:rPr>
-              <w:t>int</w:t>
-            </w:r>
-            <w:proofErr w:type="spellEnd"/>
-            <w:r>
-              <w:rPr>
-                <w:sz w:val="18"/>
-                <w:szCs w:val="18"/>
-                <w:shd w:val="clear" w:color="auto" w:fill="E4E4FF"/>
-              </w:rPr>
-              <w:t xml:space="preserve"> </w:t>
-            </w:r>
-            <w:proofErr w:type="spellStart"/>
-            <w:r>
-              <w:rPr>
-                <w:sz w:val="18"/>
-                <w:szCs w:val="18"/>
-                <w:shd w:val="clear" w:color="auto" w:fill="E4E4FF"/>
-              </w:rPr>
-              <w:t>themeIndex</w:t>
-            </w:r>
-            <w:proofErr w:type="spellEnd"/>
-            <w:r>
-              <w:rPr>
-                <w:sz w:val="18"/>
-                <w:szCs w:val="18"/>
-                <w:shd w:val="clear" w:color="auto" w:fill="E4E4FF"/>
-              </w:rPr>
-              <w:t>)</w:t>
+                <w:lang w:val="en-GB"/>
+              </w:rPr>
+              <w:t>onSuccess(int count)</w:t>
             </w:r>
           </w:p>
           <w:p>
             <w:pPr>
-              <w:rPr>
+              <w:pStyle w:val="ListParagraph"/>
+              <w:ind w:left="0"/>
+              <w:rPr>
+                <w:color w:val="262626" w:themeColor="text1" w:themeTint="D9"/>
                 <w:sz w:val="18"/>
                 <w:szCs w:val="18"/>
+                <w:lang w:val="en-GB"/>
               </w:rPr>
             </w:pPr>
           </w:p>
@@ -4308,43 +4696,7 @@
                 <w:szCs w:val="18"/>
                 <w:lang w:val="en-GB"/>
               </w:rPr>
-              <w:t xml:space="preserve">First </w:t>
-            </w:r>
-            <w:proofErr w:type="spellStart"/>
-            <w:r>
-              <w:rPr>
-                <w:sz w:val="18"/>
-                <w:szCs w:val="18"/>
-                <w:lang w:val="en-GB"/>
-              </w:rPr>
-              <w:t>api</w:t>
-            </w:r>
-            <w:proofErr w:type="spellEnd"/>
-            <w:r>
-              <w:rPr>
-                <w:sz w:val="18"/>
-                <w:szCs w:val="18"/>
-                <w:lang w:val="en-GB"/>
-              </w:rPr>
-              <w:t xml:space="preserve"> call for initializing </w:t>
-            </w:r>
-            <w:proofErr w:type="spellStart"/>
-            <w:r>
-              <w:rPr>
-                <w:sz w:val="18"/>
-                <w:szCs w:val="18"/>
-                <w:lang w:val="en-GB"/>
-              </w:rPr>
-              <w:t>uikit</w:t>
-            </w:r>
-            <w:proofErr w:type="spellEnd"/>
-            <w:r>
-              <w:rPr>
-                <w:sz w:val="18"/>
-                <w:szCs w:val="18"/>
-                <w:lang w:val="en-GB"/>
-              </w:rPr>
-              <w:t xml:space="preserve"> theme </w:t>
+              <w:t>getProductcount will give actual count on onSuccess call and for others, it will return count 0.</w:t>
             </w:r>
           </w:p>
         </w:tc>
@@ -4370,7 +4722,7 @@
                 <w:szCs w:val="18"/>
                 <w:lang w:val="en-GB"/>
               </w:rPr>
-              <w:t xml:space="preserve">void </w:t>
+              <w:t>void</w:t>
             </w:r>
           </w:p>
         </w:tc>
@@ -4381,97 +4733,31 @@
           <w:p>
             <w:pPr>
               <w:rPr>
-                <w:sz w:val="18"/>
-                <w:szCs w:val="18"/>
-                <w:shd w:val="clear" w:color="auto" w:fill="E4E4FF"/>
-              </w:rPr>
-            </w:pPr>
-            <w:proofErr w:type="spellStart"/>
-            <w:r>
-              <w:rPr>
-                <w:sz w:val="18"/>
-                <w:szCs w:val="18"/>
-                <w:shd w:val="clear" w:color="auto" w:fill="E4E4FF"/>
-              </w:rPr>
-              <w:t>getProductCartCount</w:t>
-            </w:r>
-            <w:proofErr w:type="spellEnd"/>
-            <w:r>
-              <w:rPr>
-                <w:sz w:val="18"/>
-                <w:szCs w:val="18"/>
-                <w:shd w:val="clear" w:color="auto" w:fill="E4E4FF"/>
-              </w:rPr>
-              <w:t>(</w:t>
-            </w:r>
-            <w:r>
-              <w:rPr>
+                <w:color w:val="262626" w:themeColor="text1" w:themeTint="D9"/>
                 <w:sz w:val="18"/>
                 <w:szCs w:val="18"/>
                 <w:lang w:val="en-GB"/>
               </w:rPr>
-              <w:t xml:space="preserve">Context </w:t>
-            </w:r>
-            <w:proofErr w:type="spellStart"/>
-            <w:r>
-              <w:rPr>
+            </w:pPr>
+            <w:r>
+              <w:rPr>
+                <w:color w:val="262626" w:themeColor="text1" w:themeTint="D9"/>
                 <w:sz w:val="18"/>
                 <w:szCs w:val="18"/>
                 <w:lang w:val="en-GB"/>
               </w:rPr>
-              <w:t>pContext</w:t>
-            </w:r>
-            <w:proofErr w:type="spellEnd"/>
-            <w:r>
-              <w:rPr>
+              <w:t>onFailure(int errorCode)</w:t>
+            </w:r>
+          </w:p>
+          <w:p>
+            <w:pPr>
+              <w:pStyle w:val="ListParagraph"/>
+              <w:ind w:left="0"/>
+              <w:rPr>
+                <w:color w:val="262626" w:themeColor="text1" w:themeTint="D9"/>
                 <w:sz w:val="18"/>
                 <w:szCs w:val="18"/>
                 <w:lang w:val="en-GB"/>
-              </w:rPr>
-              <w:t xml:space="preserve">, </w:t>
-            </w:r>
-            <w:proofErr w:type="spellStart"/>
-            <w:r>
-              <w:rPr>
-                <w:sz w:val="18"/>
-                <w:szCs w:val="18"/>
-                <w:lang w:val="en-GB"/>
-              </w:rPr>
-              <w:t>IAPHandlerListner</w:t>
-            </w:r>
-            <w:proofErr w:type="spellEnd"/>
-            <w:r>
-              <w:rPr>
-                <w:sz w:val="18"/>
-                <w:szCs w:val="18"/>
-                <w:lang w:val="en-GB"/>
-              </w:rPr>
-              <w:t xml:space="preserve"> </w:t>
-            </w:r>
-            <w:proofErr w:type="spellStart"/>
-            <w:r>
-              <w:rPr>
-                <w:sz w:val="18"/>
-                <w:szCs w:val="18"/>
-                <w:lang w:val="en-GB"/>
-              </w:rPr>
-              <w:t>pIAPHandlerListner</w:t>
-            </w:r>
-            <w:proofErr w:type="spellEnd"/>
-            <w:r>
-              <w:rPr>
-                <w:sz w:val="18"/>
-                <w:szCs w:val="18"/>
-                <w:shd w:val="clear" w:color="auto" w:fill="E4E4FF"/>
-              </w:rPr>
-              <w:t>)</w:t>
-            </w:r>
-          </w:p>
-          <w:p>
-            <w:pPr>
-              <w:rPr>
-                <w:sz w:val="18"/>
-                <w:szCs w:val="18"/>
               </w:rPr>
             </w:pPr>
           </w:p>
@@ -4496,381 +4782,7 @@
                 <w:szCs w:val="18"/>
                 <w:lang w:val="en-GB"/>
               </w:rPr>
-              <w:t>It will give the count of products from cart</w:t>
-            </w:r>
-          </w:p>
-        </w:tc>
-      </w:tr>
-      <w:tr>
-        <w:tc>
-          <w:tcPr>
-            <w:tcW w:w="630" w:type="dxa"/>
-          </w:tcPr>
-          <w:p>
-            <w:pPr>
-              <w:rPr>
-                <w:color w:val="262626" w:themeColor="text1" w:themeTint="D9"/>
-                <w:sz w:val="18"/>
-                <w:szCs w:val="18"/>
-                <w:lang w:val="en-GB"/>
-              </w:rPr>
-            </w:pPr>
-            <w:r>
-              <w:rPr>
-                <w:color w:val="262626" w:themeColor="text1" w:themeTint="D9"/>
-                <w:sz w:val="18"/>
-                <w:szCs w:val="18"/>
-                <w:lang w:val="en-GB"/>
-              </w:rPr>
-              <w:lastRenderedPageBreak/>
-              <w:t>void</w:t>
-            </w:r>
-          </w:p>
-        </w:tc>
-        <w:tc>
-          <w:tcPr>
-            <w:tcW w:w="5807" w:type="dxa"/>
-          </w:tcPr>
-          <w:p>
-            <w:pPr>
-              <w:rPr>
-                <w:sz w:val="18"/>
-                <w:szCs w:val="18"/>
-                <w:shd w:val="clear" w:color="auto" w:fill="E4E4FF"/>
-              </w:rPr>
-            </w:pPr>
-            <w:proofErr w:type="spellStart"/>
-            <w:r>
-              <w:rPr>
-                <w:sz w:val="18"/>
-                <w:szCs w:val="18"/>
-                <w:shd w:val="clear" w:color="auto" w:fill="E4E4FF"/>
-              </w:rPr>
-              <w:t>addProductToCart</w:t>
-            </w:r>
-            <w:proofErr w:type="spellEnd"/>
-            <w:r>
-              <w:rPr>
-                <w:sz w:val="18"/>
-                <w:szCs w:val="18"/>
-                <w:shd w:val="clear" w:color="auto" w:fill="E4E4FF"/>
-              </w:rPr>
-              <w:t>(</w:t>
-            </w:r>
-            <w:r>
-              <w:rPr>
-                <w:sz w:val="18"/>
-                <w:szCs w:val="18"/>
-                <w:lang w:val="en-GB"/>
-              </w:rPr>
-              <w:t xml:space="preserve">Context </w:t>
-            </w:r>
-            <w:proofErr w:type="spellStart"/>
-            <w:r>
-              <w:rPr>
-                <w:sz w:val="18"/>
-                <w:szCs w:val="18"/>
-                <w:lang w:val="en-GB"/>
-              </w:rPr>
-              <w:t>pContext</w:t>
-            </w:r>
-            <w:proofErr w:type="spellEnd"/>
-            <w:r>
-              <w:rPr>
-                <w:sz w:val="18"/>
-                <w:szCs w:val="18"/>
-                <w:lang w:val="en-GB"/>
-              </w:rPr>
-              <w:t xml:space="preserve">, String </w:t>
-            </w:r>
-            <w:proofErr w:type="spellStart"/>
-            <w:r>
-              <w:rPr>
-                <w:sz w:val="18"/>
-                <w:szCs w:val="18"/>
-                <w:lang w:val="en-GB"/>
-              </w:rPr>
-              <w:t>pCTNNumber</w:t>
-            </w:r>
-            <w:proofErr w:type="spellEnd"/>
-            <w:r>
-              <w:rPr>
-                <w:sz w:val="18"/>
-                <w:szCs w:val="18"/>
-                <w:lang w:val="en-GB"/>
-              </w:rPr>
-              <w:t xml:space="preserve">, </w:t>
-            </w:r>
-            <w:proofErr w:type="spellStart"/>
-            <w:r>
-              <w:rPr>
-                <w:sz w:val="18"/>
-                <w:szCs w:val="18"/>
-                <w:lang w:val="en-GB"/>
-              </w:rPr>
-              <w:t>IAPHandlerListner</w:t>
-            </w:r>
-            <w:proofErr w:type="spellEnd"/>
-            <w:r>
-              <w:rPr>
-                <w:sz w:val="18"/>
-                <w:szCs w:val="18"/>
-                <w:lang w:val="en-GB"/>
-              </w:rPr>
-              <w:t xml:space="preserve"> </w:t>
-            </w:r>
-            <w:proofErr w:type="spellStart"/>
-            <w:r>
-              <w:rPr>
-                <w:sz w:val="18"/>
-                <w:szCs w:val="18"/>
-                <w:lang w:val="en-GB"/>
-              </w:rPr>
-              <w:t>pIAPHandlerListner</w:t>
-            </w:r>
-            <w:proofErr w:type="spellEnd"/>
-            <w:r>
-              <w:rPr>
-                <w:sz w:val="18"/>
-                <w:szCs w:val="18"/>
-                <w:shd w:val="clear" w:color="auto" w:fill="E4E4FF"/>
-              </w:rPr>
-              <w:t>)</w:t>
-            </w:r>
-          </w:p>
-          <w:p>
-            <w:pPr>
-              <w:rPr>
-                <w:sz w:val="18"/>
-                <w:szCs w:val="18"/>
-              </w:rPr>
-            </w:pPr>
-          </w:p>
-        </w:tc>
-        <w:tc>
-          <w:tcPr>
-            <w:tcW w:w="1792" w:type="dxa"/>
-          </w:tcPr>
-          <w:p>
-            <w:pPr>
-              <w:pStyle w:val="ListParagraph"/>
-              <w:ind w:left="0"/>
-              <w:rPr>
-                <w:sz w:val="18"/>
-                <w:szCs w:val="18"/>
-                <w:lang w:val="en-GB"/>
-              </w:rPr>
-            </w:pPr>
-            <w:r>
-              <w:rPr>
-                <w:sz w:val="18"/>
-                <w:szCs w:val="18"/>
-                <w:lang w:val="en-GB"/>
-              </w:rPr>
-              <w:t>It will add product in cart</w:t>
-            </w:r>
-          </w:p>
-        </w:tc>
-      </w:tr>
-      <w:tr>
-        <w:tc>
-          <w:tcPr>
-            <w:tcW w:w="630" w:type="dxa"/>
-          </w:tcPr>
-          <w:p>
-            <w:pPr>
-              <w:rPr>
-                <w:color w:val="262626" w:themeColor="text1" w:themeTint="D9"/>
-                <w:sz w:val="18"/>
-                <w:szCs w:val="18"/>
-                <w:lang w:val="en-GB"/>
-              </w:rPr>
-            </w:pPr>
-            <w:r>
-              <w:rPr>
-                <w:color w:val="262626" w:themeColor="text1" w:themeTint="D9"/>
-                <w:sz w:val="18"/>
-                <w:szCs w:val="18"/>
-                <w:lang w:val="en-GB"/>
-              </w:rPr>
-              <w:t>void</w:t>
-            </w:r>
-          </w:p>
-        </w:tc>
-        <w:tc>
-          <w:tcPr>
-            <w:tcW w:w="5807" w:type="dxa"/>
-          </w:tcPr>
-          <w:p>
-            <w:pPr>
-              <w:rPr>
-                <w:sz w:val="18"/>
-                <w:szCs w:val="18"/>
-              </w:rPr>
-            </w:pPr>
-            <w:proofErr w:type="spellStart"/>
-            <w:r>
-              <w:rPr>
-                <w:sz w:val="18"/>
-                <w:szCs w:val="18"/>
-                <w:shd w:val="clear" w:color="auto" w:fill="E4E4FF"/>
-              </w:rPr>
-              <w:t>buyProduct</w:t>
-            </w:r>
-            <w:proofErr w:type="spellEnd"/>
-            <w:r>
-              <w:rPr>
-                <w:sz w:val="18"/>
-                <w:szCs w:val="18"/>
-              </w:rPr>
-              <w:t>(</w:t>
-            </w:r>
-            <w:r>
-              <w:rPr>
-                <w:sz w:val="18"/>
-                <w:szCs w:val="18"/>
-                <w:lang w:val="en-GB"/>
-              </w:rPr>
-              <w:t xml:space="preserve">Context </w:t>
-            </w:r>
-            <w:proofErr w:type="spellStart"/>
-            <w:r>
-              <w:rPr>
-                <w:sz w:val="18"/>
-                <w:szCs w:val="18"/>
-                <w:lang w:val="en-GB"/>
-              </w:rPr>
-              <w:t>pContext</w:t>
-            </w:r>
-            <w:proofErr w:type="spellEnd"/>
-            <w:r>
-              <w:rPr>
-                <w:sz w:val="18"/>
-                <w:szCs w:val="18"/>
-                <w:lang w:val="en-GB"/>
-              </w:rPr>
-              <w:t xml:space="preserve">, String </w:t>
-            </w:r>
-            <w:proofErr w:type="spellStart"/>
-            <w:r>
-              <w:rPr>
-                <w:sz w:val="18"/>
-                <w:szCs w:val="18"/>
-                <w:lang w:val="en-GB"/>
-              </w:rPr>
-              <w:t>pCTNNumber</w:t>
-            </w:r>
-            <w:proofErr w:type="spellEnd"/>
-            <w:r>
-              <w:rPr>
-                <w:sz w:val="18"/>
-                <w:szCs w:val="18"/>
-                <w:lang w:val="en-GB"/>
-              </w:rPr>
-              <w:t xml:space="preserve">, </w:t>
-            </w:r>
-            <w:proofErr w:type="spellStart"/>
-            <w:r>
-              <w:rPr>
-                <w:sz w:val="18"/>
-                <w:szCs w:val="18"/>
-                <w:lang w:val="en-GB"/>
-              </w:rPr>
-              <w:t>IAPHandlerListner</w:t>
-            </w:r>
-            <w:proofErr w:type="spellEnd"/>
-            <w:r>
-              <w:rPr>
-                <w:sz w:val="18"/>
-                <w:szCs w:val="18"/>
-                <w:lang w:val="en-GB"/>
-              </w:rPr>
-              <w:t xml:space="preserve"> </w:t>
-            </w:r>
-            <w:proofErr w:type="spellStart"/>
-            <w:r>
-              <w:rPr>
-                <w:sz w:val="18"/>
-                <w:szCs w:val="18"/>
-                <w:lang w:val="en-GB"/>
-              </w:rPr>
-              <w:t>pIAPHandlerListner</w:t>
-            </w:r>
-            <w:proofErr w:type="spellEnd"/>
-            <w:r>
-              <w:rPr>
-                <w:color w:val="000000"/>
-                <w:sz w:val="18"/>
-                <w:szCs w:val="18"/>
-              </w:rPr>
-              <w:t xml:space="preserve">, </w:t>
-            </w:r>
-            <w:proofErr w:type="spellStart"/>
-            <w:r>
-              <w:rPr>
-                <w:bCs/>
-                <w:sz w:val="18"/>
-                <w:szCs w:val="18"/>
-              </w:rPr>
-              <w:t>int</w:t>
-            </w:r>
-            <w:proofErr w:type="spellEnd"/>
-            <w:r>
-              <w:rPr>
-                <w:bCs/>
-                <w:sz w:val="18"/>
-                <w:szCs w:val="18"/>
-              </w:rPr>
-              <w:t xml:space="preserve"> </w:t>
-            </w:r>
-            <w:proofErr w:type="spellStart"/>
-            <w:r>
-              <w:rPr>
-                <w:bCs/>
-                <w:sz w:val="18"/>
-                <w:szCs w:val="18"/>
-              </w:rPr>
-              <w:t>themeIndex</w:t>
-            </w:r>
-            <w:proofErr w:type="spellEnd"/>
-            <w:r>
-              <w:rPr>
-                <w:sz w:val="18"/>
-                <w:szCs w:val="18"/>
-              </w:rPr>
-              <w:t>)</w:t>
-            </w:r>
-          </w:p>
-          <w:p>
-            <w:pPr>
-              <w:rPr>
-                <w:sz w:val="18"/>
-                <w:szCs w:val="18"/>
-              </w:rPr>
-            </w:pPr>
-          </w:p>
-        </w:tc>
-        <w:tc>
-          <w:tcPr>
-            <w:tcW w:w="1792" w:type="dxa"/>
-          </w:tcPr>
-          <w:p>
-            <w:pPr>
-              <w:pStyle w:val="ListParagraph"/>
-              <w:ind w:left="0"/>
-              <w:rPr>
-                <w:sz w:val="18"/>
-                <w:szCs w:val="18"/>
-                <w:lang w:val="en-GB"/>
-              </w:rPr>
-            </w:pPr>
-            <w:r>
-              <w:rPr>
-                <w:sz w:val="18"/>
-                <w:szCs w:val="18"/>
-                <w:lang w:val="en-GB"/>
-              </w:rPr>
-              <w:t>It will add the count in cart and go direct to shopping cart.</w:t>
+              <w:t>It will return int constants for error</w:t>
             </w:r>
           </w:p>
         </w:tc>
@@ -4878,360 +4790,318 @@
     </w:tbl>
     <w:p>
       <w:pPr>
-        <w:rPr>
-          <w:rFonts w:cs="Arial"/>
-          <w:color w:val="FFFFFF"/>
-          <w:sz w:val="21"/>
-          <w:szCs w:val="21"/>
-          <w:shd w:val="clear" w:color="auto" w:fill="999999"/>
-        </w:rPr>
-      </w:pPr>
-      <w:r>
-        <w:rPr>
-          <w:rFonts w:cs="Arial"/>
-          <w:color w:val="FFFFFF"/>
-          <w:sz w:val="21"/>
-          <w:szCs w:val="21"/>
-          <w:shd w:val="clear" w:color="auto" w:fill="999999"/>
-        </w:rPr>
-        <w:t>Inherited Methods</w:t>
-      </w:r>
-    </w:p>
-    <w:tbl>
-      <w:tblPr>
-        <w:tblStyle w:val="TableGrid"/>
-        <w:tblW w:w="0" w:type="auto"/>
-        <w:tblInd w:w="-5" w:type="dxa"/>
-        <w:tblLook w:val="04A0" w:firstRow="1" w:lastRow="0" w:firstColumn="1" w:lastColumn="0" w:noHBand="0" w:noVBand="1"/>
-      </w:tblPr>
-      <w:tblGrid>
-        <w:gridCol w:w="630"/>
-        <w:gridCol w:w="5807"/>
-        <w:gridCol w:w="1792"/>
-      </w:tblGrid>
-      <w:tr>
-        <w:tc>
-          <w:tcPr>
-            <w:tcW w:w="630" w:type="dxa"/>
-          </w:tcPr>
-          <w:p>
-            <w:pPr>
-              <w:rPr>
-                <w:color w:val="262626" w:themeColor="text1" w:themeTint="D9"/>
-                <w:sz w:val="18"/>
-                <w:szCs w:val="18"/>
-                <w:lang w:val="en-GB"/>
-              </w:rPr>
-            </w:pPr>
-            <w:r>
-              <w:rPr>
-                <w:color w:val="262626" w:themeColor="text1" w:themeTint="D9"/>
-                <w:sz w:val="18"/>
-                <w:szCs w:val="18"/>
-                <w:lang w:val="en-GB"/>
-              </w:rPr>
-              <w:t>void</w:t>
-            </w:r>
-          </w:p>
-        </w:tc>
-        <w:tc>
-          <w:tcPr>
-            <w:tcW w:w="5807" w:type="dxa"/>
-          </w:tcPr>
-          <w:p>
-            <w:pPr>
-              <w:rPr>
-                <w:color w:val="262626" w:themeColor="text1" w:themeTint="D9"/>
-                <w:sz w:val="18"/>
-                <w:szCs w:val="18"/>
-                <w:lang w:val="en-GB"/>
-              </w:rPr>
-            </w:pPr>
-            <w:proofErr w:type="spellStart"/>
-            <w:r>
-              <w:rPr>
-                <w:color w:val="262626" w:themeColor="text1" w:themeTint="D9"/>
-                <w:sz w:val="18"/>
-                <w:szCs w:val="18"/>
-                <w:lang w:val="en-GB"/>
-              </w:rPr>
-              <w:t>onSuccess</w:t>
-            </w:r>
-            <w:proofErr w:type="spellEnd"/>
-            <w:r>
-              <w:rPr>
-                <w:color w:val="262626" w:themeColor="text1" w:themeTint="D9"/>
-                <w:sz w:val="18"/>
-                <w:szCs w:val="18"/>
-                <w:lang w:val="en-GB"/>
-              </w:rPr>
-              <w:t>(</w:t>
-            </w:r>
-            <w:proofErr w:type="spellStart"/>
-            <w:r>
-              <w:rPr>
-                <w:color w:val="262626" w:themeColor="text1" w:themeTint="D9"/>
-                <w:sz w:val="18"/>
-                <w:szCs w:val="18"/>
-                <w:lang w:val="en-GB"/>
-              </w:rPr>
-              <w:t>int</w:t>
-            </w:r>
-            <w:proofErr w:type="spellEnd"/>
-            <w:r>
-              <w:rPr>
-                <w:color w:val="262626" w:themeColor="text1" w:themeTint="D9"/>
-                <w:sz w:val="18"/>
-                <w:szCs w:val="18"/>
-                <w:lang w:val="en-GB"/>
-              </w:rPr>
-              <w:t xml:space="preserve"> count)</w:t>
-            </w:r>
-          </w:p>
-          <w:p>
-            <w:pPr>
-              <w:pStyle w:val="ListParagraph"/>
-              <w:ind w:left="0"/>
-              <w:rPr>
-                <w:color w:val="262626" w:themeColor="text1" w:themeTint="D9"/>
-                <w:sz w:val="18"/>
-                <w:szCs w:val="18"/>
-                <w:lang w:val="en-GB"/>
-              </w:rPr>
-            </w:pPr>
-          </w:p>
-        </w:tc>
-        <w:tc>
-          <w:tcPr>
-            <w:tcW w:w="1792" w:type="dxa"/>
-          </w:tcPr>
-          <w:p>
-            <w:pPr>
-              <w:pStyle w:val="ListParagraph"/>
-              <w:ind w:left="0"/>
-              <w:rPr>
-                <w:sz w:val="18"/>
-                <w:szCs w:val="18"/>
-                <w:lang w:val="en-GB"/>
-              </w:rPr>
-            </w:pPr>
-            <w:proofErr w:type="spellStart"/>
-            <w:proofErr w:type="gramStart"/>
-            <w:r>
-              <w:rPr>
-                <w:sz w:val="18"/>
-                <w:szCs w:val="18"/>
-                <w:lang w:val="en-GB"/>
-              </w:rPr>
-              <w:t>getProductcount</w:t>
-            </w:r>
-            <w:proofErr w:type="spellEnd"/>
-            <w:proofErr w:type="gramEnd"/>
-            <w:r>
-              <w:rPr>
-                <w:sz w:val="18"/>
-                <w:szCs w:val="18"/>
-                <w:lang w:val="en-GB"/>
-              </w:rPr>
-              <w:t xml:space="preserve"> will give actual count on </w:t>
-            </w:r>
-            <w:proofErr w:type="spellStart"/>
-            <w:r>
-              <w:rPr>
-                <w:sz w:val="18"/>
-                <w:szCs w:val="18"/>
-                <w:lang w:val="en-GB"/>
-              </w:rPr>
-              <w:t>onSuccess</w:t>
-            </w:r>
-            <w:proofErr w:type="spellEnd"/>
-            <w:r>
-              <w:rPr>
-                <w:sz w:val="18"/>
-                <w:szCs w:val="18"/>
-                <w:lang w:val="en-GB"/>
-              </w:rPr>
-              <w:t xml:space="preserve"> call and for others, it will return count 0.</w:t>
-            </w:r>
-          </w:p>
-        </w:tc>
-      </w:tr>
-      <w:tr>
-        <w:tc>
-          <w:tcPr>
-            <w:tcW w:w="630" w:type="dxa"/>
-          </w:tcPr>
-          <w:p>
-            <w:pPr>
-              <w:rPr>
-                <w:color w:val="262626" w:themeColor="text1" w:themeTint="D9"/>
-                <w:sz w:val="18"/>
-                <w:szCs w:val="18"/>
-                <w:lang w:val="en-GB"/>
-              </w:rPr>
-            </w:pPr>
-            <w:r>
-              <w:rPr>
-                <w:color w:val="262626" w:themeColor="text1" w:themeTint="D9"/>
-                <w:sz w:val="18"/>
-                <w:szCs w:val="18"/>
-                <w:lang w:val="en-GB"/>
-              </w:rPr>
-              <w:t>void</w:t>
-            </w:r>
-          </w:p>
-        </w:tc>
-        <w:tc>
-          <w:tcPr>
-            <w:tcW w:w="5807" w:type="dxa"/>
-          </w:tcPr>
-          <w:p>
-            <w:pPr>
-              <w:rPr>
-                <w:color w:val="262626" w:themeColor="text1" w:themeTint="D9"/>
-                <w:sz w:val="18"/>
-                <w:szCs w:val="18"/>
-                <w:lang w:val="en-GB"/>
-              </w:rPr>
-            </w:pPr>
-            <w:proofErr w:type="spellStart"/>
-            <w:r>
-              <w:rPr>
-                <w:color w:val="262626" w:themeColor="text1" w:themeTint="D9"/>
-                <w:sz w:val="18"/>
-                <w:szCs w:val="18"/>
-                <w:lang w:val="en-GB"/>
-              </w:rPr>
-              <w:t>onFailure</w:t>
-            </w:r>
-            <w:proofErr w:type="spellEnd"/>
-            <w:r>
-              <w:rPr>
-                <w:color w:val="262626" w:themeColor="text1" w:themeTint="D9"/>
-                <w:sz w:val="18"/>
-                <w:szCs w:val="18"/>
-                <w:lang w:val="en-GB"/>
-              </w:rPr>
-              <w:t>(</w:t>
-            </w:r>
-            <w:proofErr w:type="spellStart"/>
-            <w:r>
-              <w:rPr>
-                <w:color w:val="262626" w:themeColor="text1" w:themeTint="D9"/>
-                <w:sz w:val="18"/>
-                <w:szCs w:val="18"/>
-                <w:lang w:val="en-GB"/>
-              </w:rPr>
-              <w:t>int</w:t>
-            </w:r>
-            <w:proofErr w:type="spellEnd"/>
-            <w:r>
-              <w:rPr>
-                <w:color w:val="262626" w:themeColor="text1" w:themeTint="D9"/>
-                <w:sz w:val="18"/>
-                <w:szCs w:val="18"/>
-                <w:lang w:val="en-GB"/>
-              </w:rPr>
-              <w:t xml:space="preserve"> </w:t>
-            </w:r>
-            <w:proofErr w:type="spellStart"/>
-            <w:r>
-              <w:rPr>
-                <w:color w:val="262626" w:themeColor="text1" w:themeTint="D9"/>
-                <w:sz w:val="18"/>
-                <w:szCs w:val="18"/>
-                <w:lang w:val="en-GB"/>
-              </w:rPr>
-              <w:t>errorCode</w:t>
-            </w:r>
-            <w:proofErr w:type="spellEnd"/>
-            <w:r>
-              <w:rPr>
-                <w:color w:val="262626" w:themeColor="text1" w:themeTint="D9"/>
-                <w:sz w:val="18"/>
-                <w:szCs w:val="18"/>
-                <w:lang w:val="en-GB"/>
-              </w:rPr>
-              <w:t>)</w:t>
-            </w:r>
-          </w:p>
-          <w:p>
-            <w:pPr>
-              <w:pStyle w:val="ListParagraph"/>
-              <w:ind w:left="0"/>
-              <w:rPr>
-                <w:color w:val="262626" w:themeColor="text1" w:themeTint="D9"/>
-                <w:sz w:val="18"/>
-                <w:szCs w:val="18"/>
-                <w:lang w:val="en-GB"/>
-              </w:rPr>
-            </w:pPr>
-          </w:p>
-        </w:tc>
-        <w:tc>
-          <w:tcPr>
-            <w:tcW w:w="1792" w:type="dxa"/>
-          </w:tcPr>
-          <w:p>
-            <w:pPr>
-              <w:pStyle w:val="ListParagraph"/>
-              <w:ind w:left="0"/>
-              <w:rPr>
-                <w:sz w:val="18"/>
-                <w:szCs w:val="18"/>
-                <w:lang w:val="en-GB"/>
-              </w:rPr>
-            </w:pPr>
-            <w:r>
-              <w:rPr>
-                <w:sz w:val="18"/>
-                <w:szCs w:val="18"/>
-                <w:lang w:val="en-GB"/>
-              </w:rPr>
-              <w:t xml:space="preserve">It will return </w:t>
-            </w:r>
-            <w:proofErr w:type="spellStart"/>
-            <w:r>
-              <w:rPr>
-                <w:sz w:val="18"/>
-                <w:szCs w:val="18"/>
-                <w:lang w:val="en-GB"/>
-              </w:rPr>
-              <w:t>int</w:t>
-            </w:r>
-            <w:proofErr w:type="spellEnd"/>
-            <w:r>
-              <w:rPr>
-                <w:sz w:val="18"/>
-                <w:szCs w:val="18"/>
-                <w:lang w:val="en-GB"/>
-              </w:rPr>
-              <w:t xml:space="preserve"> constants for error</w:t>
-            </w:r>
-          </w:p>
-        </w:tc>
-      </w:tr>
-    </w:tbl>
-    <w:p>
-      <w:pPr>
         <w:pStyle w:val="Heading1"/>
         <w:rPr>
           <w:rFonts w:eastAsiaTheme="minorEastAsia"/>
         </w:rPr>
       </w:pPr>
-      <w:bookmarkStart w:id="23" w:name="_Toc447287443"/>
+      <w:bookmarkStart w:id="22" w:name="_Toc447287443"/>
       <w:r>
         <w:rPr>
           <w:rFonts w:eastAsiaTheme="minorEastAsia"/>
         </w:rPr>
+        <w:t>Api details</w:t>
+      </w:r>
+    </w:p>
+    <w:p>
+      <w:pPr>
+        <w:pStyle w:val="BodyText"/>
+        <w:numPr>
+          <w:ilvl w:val="0"/>
+          <w:numId w:val="22"/>
+        </w:numPr>
+        <w:rPr>
+          <w:rFonts w:eastAsiaTheme="minorEastAsia"/>
+          <w:lang w:val="en-GB"/>
+        </w:rPr>
+      </w:pPr>
+      <w:r>
+        <w:rPr>
+          <w:rFonts w:ascii="Source Code Pro" w:hAnsi="Source Code Pro"/>
+          <w:b/>
+          <w:bCs/>
+          <w:color w:val="000080"/>
+          <w:sz w:val="18"/>
+          <w:szCs w:val="18"/>
+        </w:rPr>
+        <w:t>launchIAP</w:t>
+      </w:r>
+      <w:r>
+        <w:rPr>
+          <w:rFonts w:ascii="Source Code Pro" w:hAnsi="Source Code Pro"/>
+          <w:b/>
+          <w:bCs/>
+          <w:color w:val="000080"/>
+          <w:sz w:val="18"/>
+          <w:szCs w:val="18"/>
+        </w:rPr>
+        <w:t xml:space="preserve">(int </w:t>
+      </w:r>
+      <w:r>
+        <w:rPr>
+          <w:rFonts w:ascii="Source Code Pro" w:hAnsi="Source Code Pro"/>
+          <w:color w:val="000000"/>
+          <w:sz w:val="18"/>
+          <w:szCs w:val="18"/>
+        </w:rPr>
+        <w:t>landingView, Strin</w:t>
+      </w:r>
+      <w:r>
+        <w:rPr>
+          <w:rFonts w:ascii="Source Code Pro" w:hAnsi="Source Code Pro"/>
+          <w:color w:val="000000"/>
+          <w:sz w:val="18"/>
+          <w:szCs w:val="18"/>
+        </w:rPr>
+        <w:t>g ctnNumber, IAPHandlerListener listener)</w:t>
+      </w:r>
+    </w:p>
+    <w:p>
+      <w:pPr>
+        <w:pStyle w:val="BodyText"/>
+        <w:ind w:left="1080"/>
+        <w:rPr>
+          <w:rFonts w:eastAsiaTheme="minorEastAsia"/>
+          <w:lang w:val="en-GB"/>
+        </w:rPr>
+      </w:pPr>
+      <w:r>
+        <w:rPr>
+          <w:rFonts w:eastAsiaTheme="minorEastAsia"/>
+          <w:lang w:val="en-GB"/>
+        </w:rPr>
+        <w:t>landingView: Constant value of IAPConstatns.IAPLandginViews</w:t>
+      </w:r>
+    </w:p>
+    <w:p>
+      <w:pPr>
+        <w:pStyle w:val="BodyText"/>
+        <w:ind w:left="1080"/>
+        <w:rPr>
+          <w:rFonts w:eastAsiaTheme="minorEastAsia"/>
+          <w:sz w:val="16"/>
+          <w:lang w:val="en-GB"/>
+        </w:rPr>
+      </w:pPr>
+      <w:r>
+        <w:rPr>
+          <w:rFonts w:eastAsiaTheme="minorEastAsia"/>
+          <w:lang w:val="en-GB"/>
+        </w:rPr>
+        <w:tab/>
+      </w:r>
+      <w:r>
+        <w:rPr>
+          <w:rFonts w:eastAsiaTheme="minorEastAsia"/>
+          <w:lang w:val="en-GB"/>
+        </w:rPr>
+        <w:tab/>
+        <w:t xml:space="preserve">     </w:t>
+      </w:r>
+      <w:r>
+        <w:rPr>
+          <w:rFonts w:eastAsiaTheme="minorEastAsia"/>
+          <w:sz w:val="16"/>
+          <w:lang w:val="en-GB"/>
+        </w:rPr>
+        <w:t>IAP_PRODUCT_CATALOG_VIEW</w:t>
+      </w:r>
+      <w:r>
+        <w:rPr>
+          <w:rFonts w:eastAsiaTheme="minorEastAsia"/>
+          <w:sz w:val="16"/>
+          <w:lang w:val="en-GB"/>
+        </w:rPr>
+        <w:t xml:space="preserve"> </w:t>
+      </w:r>
+    </w:p>
+    <w:p>
+      <w:pPr>
+        <w:pStyle w:val="BodyText"/>
+        <w:ind w:left="1080"/>
+        <w:rPr>
+          <w:rFonts w:eastAsiaTheme="minorEastAsia"/>
+          <w:sz w:val="16"/>
+          <w:lang w:val="en-GB"/>
+        </w:rPr>
+      </w:pPr>
+      <w:r>
+        <w:rPr>
+          <w:rFonts w:eastAsiaTheme="minorEastAsia"/>
+          <w:sz w:val="16"/>
+          <w:lang w:val="en-GB"/>
+        </w:rPr>
+        <w:tab/>
+      </w:r>
+      <w:r>
+        <w:rPr>
+          <w:rFonts w:eastAsiaTheme="minorEastAsia"/>
+          <w:sz w:val="16"/>
+          <w:lang w:val="en-GB"/>
+        </w:rPr>
+        <w:tab/>
+      </w:r>
+      <w:r>
+        <w:rPr>
+          <w:rFonts w:eastAsiaTheme="minorEastAsia"/>
+          <w:sz w:val="16"/>
+          <w:lang w:val="en-GB"/>
+        </w:rPr>
+        <w:t xml:space="preserve">       </w:t>
+      </w:r>
+      <w:r>
+        <w:rPr>
+          <w:rFonts w:eastAsiaTheme="minorEastAsia"/>
+          <w:sz w:val="16"/>
+          <w:lang w:val="en-GB"/>
+        </w:rPr>
+        <w:t xml:space="preserve"> </w:t>
+      </w:r>
+      <w:r>
+        <w:rPr>
+          <w:rFonts w:eastAsiaTheme="minorEastAsia"/>
+          <w:sz w:val="16"/>
+          <w:lang w:val="en-GB"/>
+        </w:rPr>
+        <w:t>IAP_SHOPPING_CART_VIEW</w:t>
+      </w:r>
+    </w:p>
+    <w:p>
+      <w:pPr>
+        <w:pStyle w:val="BodyText"/>
+        <w:ind w:left="1080"/>
+        <w:rPr>
+          <w:rFonts w:eastAsiaTheme="minorEastAsia"/>
+          <w:lang w:val="en-GB"/>
+        </w:rPr>
+      </w:pPr>
+      <w:r>
+        <w:rPr>
+          <w:rFonts w:eastAsiaTheme="minorEastAsia"/>
+          <w:lang w:val="en-GB"/>
+        </w:rPr>
+        <w:t>ctnNumber</w:t>
+      </w:r>
+      <w:r>
+        <w:rPr>
+          <w:rFonts w:eastAsiaTheme="minorEastAsia"/>
+          <w:lang w:val="en-GB"/>
+        </w:rPr>
+        <w:t>: Product ctnNumber</w:t>
+      </w:r>
+    </w:p>
+    <w:p>
+      <w:pPr>
+        <w:pStyle w:val="BodyText"/>
+        <w:rPr>
+          <w:rFonts w:eastAsiaTheme="minorEastAsia"/>
+          <w:lang w:val="en-GB"/>
+        </w:rPr>
+      </w:pPr>
+    </w:p>
+    <w:p>
+      <w:pPr>
+        <w:pStyle w:val="BodyText"/>
+        <w:rPr>
+          <w:rFonts w:eastAsiaTheme="minorEastAsia"/>
+          <w:sz w:val="16"/>
+          <w:lang w:val="en-GB"/>
+        </w:rPr>
+      </w:pPr>
+      <w:r>
+        <w:rPr>
+          <w:rFonts w:eastAsiaTheme="minorEastAsia"/>
+          <w:lang w:val="en-GB"/>
+        </w:rPr>
+        <w:tab/>
+      </w:r>
+      <w:r>
+        <w:rPr>
+          <w:rFonts w:eastAsiaTheme="minorEastAsia"/>
+          <w:lang w:val="en-GB"/>
+        </w:rPr>
+        <w:t>I</w:t>
+      </w:r>
+      <w:r>
+        <w:rPr>
+          <w:rFonts w:eastAsiaTheme="minorEastAsia"/>
+          <w:lang w:val="en-GB"/>
+        </w:rPr>
+        <w:t xml:space="preserve">f ctnNumber is empty, product </w:t>
+      </w:r>
+      <w:r>
+        <w:rPr>
+          <w:rFonts w:eastAsiaTheme="minorEastAsia"/>
+          <w:lang w:val="en-GB"/>
+        </w:rPr>
+        <w:t>catalogue</w:t>
+      </w:r>
+      <w:r>
+        <w:rPr>
+          <w:rFonts w:eastAsiaTheme="minorEastAsia"/>
+          <w:lang w:val="en-GB"/>
+        </w:rPr>
+        <w:t xml:space="preserve"> is launched, else the product is added in cart (if not already present) and shopping cart is launc</w:t>
+      </w:r>
+      <w:r>
+        <w:rPr>
+          <w:rFonts w:eastAsiaTheme="minorEastAsia"/>
+          <w:lang w:val="en-GB"/>
+        </w:rPr>
+        <w:t>h</w:t>
+      </w:r>
+      <w:r>
+        <w:rPr>
+          <w:rFonts w:eastAsiaTheme="minorEastAsia"/>
+          <w:lang w:val="en-GB"/>
+        </w:rPr>
+        <w:t>ed.</w:t>
+      </w:r>
+    </w:p>
+    <w:p>
+      <w:pPr>
+        <w:pStyle w:val="HTMLPreformatted"/>
+        <w:shd w:val="clear" w:color="auto" w:fill="FFFFFF"/>
+        <w:rPr>
+          <w:rFonts w:ascii="Source Code Pro" w:hAnsi="Source Code Pro"/>
+          <w:color w:val="000000"/>
+          <w:sz w:val="18"/>
+          <w:szCs w:val="18"/>
+        </w:rPr>
+      </w:pPr>
+    </w:p>
+    <w:p>
+      <w:pPr>
+        <w:pStyle w:val="BodyText"/>
+        <w:ind w:left="1080"/>
+        <w:rPr>
+          <w:rFonts w:eastAsiaTheme="minorEastAsia"/>
+          <w:lang w:val="en-GB"/>
+        </w:rPr>
+      </w:pPr>
+    </w:p>
+    <w:p>
+      <w:pPr>
+        <w:pStyle w:val="Heading1"/>
+        <w:rPr>
+          <w:rFonts w:eastAsiaTheme="minorEastAsia"/>
+        </w:rPr>
+      </w:pPr>
+      <w:r>
+        <w:rPr>
+          <w:rFonts w:eastAsiaTheme="minorEastAsia"/>
+        </w:rPr>
         <w:t>Reference APP link</w:t>
       </w:r>
-      <w:bookmarkEnd w:id="23"/>
-    </w:p>
-    <w:p>
-      <w:pPr>
-        <w:rPr>
-          <w:rFonts w:eastAsiaTheme="minorEastAsia"/>
+      <w:bookmarkEnd w:id="22"/>
+    </w:p>
+    <w:p>
+      <w:pPr>
+        <w:rPr>
+          <w:rStyle w:val="Hyperlink"/>
+          <w:rFonts w:asciiTheme="majorHAnsi" w:hAnsiTheme="majorHAnsi" w:cs="Tahoma"/>
+          <w:sz w:val="22"/>
+          <w:szCs w:val="22"/>
         </w:rPr>
       </w:pPr>
       <w:hyperlink r:id="rId17" w:history="1">
@@ -5245,6 +5115,85 @@
           <w:t>http://161.85.28.146:9000/scm/git/hor-inapppurchase-android</w:t>
         </w:r>
       </w:hyperlink>
+    </w:p>
+    <w:p>
+      <w:pPr>
+        <w:rPr>
+          <w:rStyle w:val="Hyperlink"/>
+          <w:rFonts w:asciiTheme="majorHAnsi" w:hAnsiTheme="majorHAnsi" w:cs="Tahoma"/>
+          <w:sz w:val="22"/>
+          <w:szCs w:val="22"/>
+        </w:rPr>
+      </w:pPr>
+    </w:p>
+    <w:p>
+      <w:pPr>
+        <w:rPr>
+          <w:rStyle w:val="Hyperlink"/>
+          <w:rFonts w:asciiTheme="majorHAnsi" w:hAnsiTheme="majorHAnsi" w:cs="Tahoma"/>
+          <w:sz w:val="22"/>
+          <w:szCs w:val="22"/>
+        </w:rPr>
+      </w:pPr>
+    </w:p>
+    <w:p>
+      <w:pPr>
+        <w:rPr>
+          <w:rStyle w:val="Hyperlink"/>
+          <w:rFonts w:asciiTheme="majorHAnsi" w:hAnsiTheme="majorHAnsi" w:cs="Tahoma"/>
+          <w:sz w:val="22"/>
+          <w:szCs w:val="22"/>
+        </w:rPr>
+      </w:pPr>
+    </w:p>
+    <w:p>
+      <w:pPr>
+        <w:rPr>
+          <w:rStyle w:val="Hyperlink"/>
+          <w:rFonts w:asciiTheme="majorHAnsi" w:hAnsiTheme="majorHAnsi" w:cs="Tahoma"/>
+          <w:sz w:val="22"/>
+          <w:szCs w:val="22"/>
+        </w:rPr>
+      </w:pPr>
+    </w:p>
+    <w:p>
+      <w:pPr>
+        <w:rPr>
+          <w:rStyle w:val="Hyperlink"/>
+          <w:rFonts w:asciiTheme="majorHAnsi" w:hAnsiTheme="majorHAnsi" w:cs="Tahoma"/>
+          <w:sz w:val="22"/>
+          <w:szCs w:val="22"/>
+        </w:rPr>
+      </w:pPr>
+    </w:p>
+    <w:p>
+      <w:pPr>
+        <w:rPr>
+          <w:rStyle w:val="Hyperlink"/>
+          <w:rFonts w:asciiTheme="majorHAnsi" w:hAnsiTheme="majorHAnsi" w:cs="Tahoma"/>
+          <w:sz w:val="22"/>
+          <w:szCs w:val="22"/>
+        </w:rPr>
+      </w:pPr>
+    </w:p>
+    <w:p>
+      <w:pPr>
+        <w:rPr>
+          <w:rStyle w:val="Hyperlink"/>
+          <w:rFonts w:asciiTheme="majorHAnsi" w:hAnsiTheme="majorHAnsi" w:cs="Tahoma"/>
+          <w:sz w:val="22"/>
+          <w:szCs w:val="22"/>
+        </w:rPr>
+      </w:pPr>
+    </w:p>
+    <w:p>
+      <w:pPr>
+        <w:rPr>
+          <w:rFonts w:eastAsiaTheme="minorEastAsia"/>
+        </w:rPr>
+      </w:pPr>
+      <w:bookmarkStart w:id="23" w:name="_GoBack"/>
+      <w:bookmarkEnd w:id="23"/>
     </w:p>
     <w:p>
       <w:pPr>
@@ -5513,7 +5462,7 @@
         <w:noProof/>
         <w:sz w:val="20"/>
       </w:rPr>
-      <w:t>6</w:t>
+      <w:t>7</w:t>
     </w:r>
     <w:r>
       <w:rPr>
@@ -5562,7 +5511,7 @@
         <w:noProof/>
         <w:sz w:val="20"/>
       </w:rPr>
-      <w:t>6</w:t>
+      <w:t>7</w:t>
     </w:r>
     <w:r>
       <w:rPr>
@@ -5666,21 +5615,12 @@
       </w:rPr>
       <w:t xml:space="preserve">: </w:t>
     </w:r>
-    <w:proofErr w:type="spellStart"/>
     <w:r>
       <w:rPr>
         <w:rFonts w:cs="Arial"/>
         <w:sz w:val="20"/>
       </w:rPr>
-      <w:t>InApp</w:t>
-    </w:r>
-    <w:proofErr w:type="spellEnd"/>
-    <w:r>
-      <w:rPr>
-        <w:rFonts w:cs="Arial"/>
-        <w:sz w:val="20"/>
-      </w:rPr>
-      <w:t xml:space="preserve"> Purchase</w:t>
+      <w:t>InApp Purchase</w:t>
     </w:r>
     <w:r>
       <w:rPr>
@@ -6654,6 +6594,95 @@
     </w:lvl>
   </w:abstractNum>
   <w:abstractNum w:abstractNumId="10" w15:restartNumberingAfterBreak="0">
+    <w:nsid w:val="45DB16AA"/>
+    <w:multiLevelType w:val="hybridMultilevel"/>
+    <w:tmpl w:val="147E9066"/>
+    <w:lvl w:ilvl="0" w:tplc="E9C24290">
+      <w:start w:val="1"/>
+      <w:numFmt w:val="lowerLetter"/>
+      <w:lvlText w:val="%1)"/>
+      <w:lvlJc w:val="left"/>
+      <w:pPr>
+        <w:ind w:left="1080" w:hanging="360"/>
+      </w:pPr>
+      <w:rPr>
+        <w:rFonts w:hint="default"/>
+      </w:rPr>
+    </w:lvl>
+    <w:lvl w:ilvl="1" w:tplc="04090019" w:tentative="1">
+      <w:start w:val="1"/>
+      <w:numFmt w:val="lowerLetter"/>
+      <w:lvlText w:val="%2."/>
+      <w:lvlJc w:val="left"/>
+      <w:pPr>
+        <w:ind w:left="1800" w:hanging="360"/>
+      </w:pPr>
+    </w:lvl>
+    <w:lvl w:ilvl="2" w:tplc="0409001B" w:tentative="1">
+      <w:start w:val="1"/>
+      <w:numFmt w:val="lowerRoman"/>
+      <w:lvlText w:val="%3."/>
+      <w:lvlJc w:val="right"/>
+      <w:pPr>
+        <w:ind w:left="2520" w:hanging="180"/>
+      </w:pPr>
+    </w:lvl>
+    <w:lvl w:ilvl="3" w:tplc="0409000F" w:tentative="1">
+      <w:start w:val="1"/>
+      <w:numFmt w:val="decimal"/>
+      <w:lvlText w:val="%4."/>
+      <w:lvlJc w:val="left"/>
+      <w:pPr>
+        <w:ind w:left="3240" w:hanging="360"/>
+      </w:pPr>
+    </w:lvl>
+    <w:lvl w:ilvl="4" w:tplc="04090019" w:tentative="1">
+      <w:start w:val="1"/>
+      <w:numFmt w:val="lowerLetter"/>
+      <w:lvlText w:val="%5."/>
+      <w:lvlJc w:val="left"/>
+      <w:pPr>
+        <w:ind w:left="3960" w:hanging="360"/>
+      </w:pPr>
+    </w:lvl>
+    <w:lvl w:ilvl="5" w:tplc="0409001B" w:tentative="1">
+      <w:start w:val="1"/>
+      <w:numFmt w:val="lowerRoman"/>
+      <w:lvlText w:val="%6."/>
+      <w:lvlJc w:val="right"/>
+      <w:pPr>
+        <w:ind w:left="4680" w:hanging="180"/>
+      </w:pPr>
+    </w:lvl>
+    <w:lvl w:ilvl="6" w:tplc="0409000F" w:tentative="1">
+      <w:start w:val="1"/>
+      <w:numFmt w:val="decimal"/>
+      <w:lvlText w:val="%7."/>
+      <w:lvlJc w:val="left"/>
+      <w:pPr>
+        <w:ind w:left="5400" w:hanging="360"/>
+      </w:pPr>
+    </w:lvl>
+    <w:lvl w:ilvl="7" w:tplc="04090019" w:tentative="1">
+      <w:start w:val="1"/>
+      <w:numFmt w:val="lowerLetter"/>
+      <w:lvlText w:val="%8."/>
+      <w:lvlJc w:val="left"/>
+      <w:pPr>
+        <w:ind w:left="6120" w:hanging="360"/>
+      </w:pPr>
+    </w:lvl>
+    <w:lvl w:ilvl="8" w:tplc="0409001B" w:tentative="1">
+      <w:start w:val="1"/>
+      <w:numFmt w:val="lowerRoman"/>
+      <w:lvlText w:val="%9."/>
+      <w:lvlJc w:val="right"/>
+      <w:pPr>
+        <w:ind w:left="6840" w:hanging="180"/>
+      </w:pPr>
+    </w:lvl>
+  </w:abstractNum>
+  <w:abstractNum w:abstractNumId="11" w15:restartNumberingAfterBreak="0">
     <w:nsid w:val="46FD2D58"/>
     <w:multiLevelType w:val="hybridMultilevel"/>
     <w:tmpl w:val="8EDC1AAE"/>
@@ -6742,7 +6771,7 @@
       </w:pPr>
     </w:lvl>
   </w:abstractNum>
-  <w:abstractNum w:abstractNumId="11" w15:restartNumberingAfterBreak="0">
+  <w:abstractNum w:abstractNumId="12" w15:restartNumberingAfterBreak="0">
     <w:nsid w:val="5F9A69D8"/>
     <w:multiLevelType w:val="hybridMultilevel"/>
     <w:tmpl w:val="3E161FB8"/>
@@ -6828,7 +6857,96 @@
       </w:pPr>
     </w:lvl>
   </w:abstractNum>
-  <w:abstractNum w:abstractNumId="12" w15:restartNumberingAfterBreak="0">
+  <w:abstractNum w:abstractNumId="13" w15:restartNumberingAfterBreak="0">
+    <w:nsid w:val="67CB2024"/>
+    <w:multiLevelType w:val="hybridMultilevel"/>
+    <w:tmpl w:val="3F0E6210"/>
+    <w:lvl w:ilvl="0" w:tplc="04090017">
+      <w:start w:val="1"/>
+      <w:numFmt w:val="lowerLetter"/>
+      <w:lvlText w:val="%1)"/>
+      <w:lvlJc w:val="left"/>
+      <w:pPr>
+        <w:ind w:left="720" w:hanging="360"/>
+      </w:pPr>
+      <w:rPr>
+        <w:rFonts w:hint="default"/>
+      </w:rPr>
+    </w:lvl>
+    <w:lvl w:ilvl="1" w:tplc="04090019" w:tentative="1">
+      <w:start w:val="1"/>
+      <w:numFmt w:val="lowerLetter"/>
+      <w:lvlText w:val="%2."/>
+      <w:lvlJc w:val="left"/>
+      <w:pPr>
+        <w:ind w:left="1440" w:hanging="360"/>
+      </w:pPr>
+    </w:lvl>
+    <w:lvl w:ilvl="2" w:tplc="0409001B" w:tentative="1">
+      <w:start w:val="1"/>
+      <w:numFmt w:val="lowerRoman"/>
+      <w:lvlText w:val="%3."/>
+      <w:lvlJc w:val="right"/>
+      <w:pPr>
+        <w:ind w:left="2160" w:hanging="180"/>
+      </w:pPr>
+    </w:lvl>
+    <w:lvl w:ilvl="3" w:tplc="0409000F" w:tentative="1">
+      <w:start w:val="1"/>
+      <w:numFmt w:val="decimal"/>
+      <w:lvlText w:val="%4."/>
+      <w:lvlJc w:val="left"/>
+      <w:pPr>
+        <w:ind w:left="2880" w:hanging="360"/>
+      </w:pPr>
+    </w:lvl>
+    <w:lvl w:ilvl="4" w:tplc="04090019" w:tentative="1">
+      <w:start w:val="1"/>
+      <w:numFmt w:val="lowerLetter"/>
+      <w:lvlText w:val="%5."/>
+      <w:lvlJc w:val="left"/>
+      <w:pPr>
+        <w:ind w:left="3600" w:hanging="360"/>
+      </w:pPr>
+    </w:lvl>
+    <w:lvl w:ilvl="5" w:tplc="0409001B" w:tentative="1">
+      <w:start w:val="1"/>
+      <w:numFmt w:val="lowerRoman"/>
+      <w:lvlText w:val="%6."/>
+      <w:lvlJc w:val="right"/>
+      <w:pPr>
+        <w:ind w:left="4320" w:hanging="180"/>
+      </w:pPr>
+    </w:lvl>
+    <w:lvl w:ilvl="6" w:tplc="0409000F" w:tentative="1">
+      <w:start w:val="1"/>
+      <w:numFmt w:val="decimal"/>
+      <w:lvlText w:val="%7."/>
+      <w:lvlJc w:val="left"/>
+      <w:pPr>
+        <w:ind w:left="5040" w:hanging="360"/>
+      </w:pPr>
+    </w:lvl>
+    <w:lvl w:ilvl="7" w:tplc="04090019" w:tentative="1">
+      <w:start w:val="1"/>
+      <w:numFmt w:val="lowerLetter"/>
+      <w:lvlText w:val="%8."/>
+      <w:lvlJc w:val="left"/>
+      <w:pPr>
+        <w:ind w:left="5760" w:hanging="360"/>
+      </w:pPr>
+    </w:lvl>
+    <w:lvl w:ilvl="8" w:tplc="0409001B" w:tentative="1">
+      <w:start w:val="1"/>
+      <w:numFmt w:val="lowerRoman"/>
+      <w:lvlText w:val="%9."/>
+      <w:lvlJc w:val="right"/>
+      <w:pPr>
+        <w:ind w:left="6480" w:hanging="180"/>
+      </w:pPr>
+    </w:lvl>
+  </w:abstractNum>
+  <w:abstractNum w:abstractNumId="14" w15:restartNumberingAfterBreak="0">
     <w:nsid w:val="6E19096D"/>
     <w:multiLevelType w:val="multilevel"/>
     <w:tmpl w:val="D616A350"/>
@@ -6951,7 +7069,7 @@
       </w:rPr>
     </w:lvl>
   </w:abstractNum>
-  <w:abstractNum w:abstractNumId="13" w15:restartNumberingAfterBreak="0">
+  <w:abstractNum w:abstractNumId="15" w15:restartNumberingAfterBreak="0">
     <w:nsid w:val="74194021"/>
     <w:multiLevelType w:val="hybridMultilevel"/>
     <w:tmpl w:val="C9CE9B70"/>
@@ -7074,7 +7192,7 @@
     <w:abstractNumId w:val="8"/>
   </w:num>
   <w:num w:numId="4">
-    <w:abstractNumId w:val="12"/>
+    <w:abstractNumId w:val="14"/>
   </w:num>
   <w:num w:numId="5">
     <w:abstractNumId w:val="9"/>
@@ -7098,7 +7216,7 @@
     </w:lvlOverride>
   </w:num>
   <w:num w:numId="9">
-    <w:abstractNumId w:val="10"/>
+    <w:abstractNumId w:val="11"/>
   </w:num>
   <w:num w:numId="10">
     <w:abstractNumId w:val="8"/>
@@ -7134,13 +7252,13 @@
     </w:lvlOverride>
   </w:num>
   <w:num w:numId="13">
-    <w:abstractNumId w:val="13"/>
+    <w:abstractNumId w:val="15"/>
   </w:num>
   <w:num w:numId="14">
     <w:abstractNumId w:val="5"/>
   </w:num>
   <w:num w:numId="15">
-    <w:abstractNumId w:val="11"/>
+    <w:abstractNumId w:val="12"/>
   </w:num>
   <w:num w:numId="16">
     <w:abstractNumId w:val="7"/>
@@ -7156,6 +7274,12 @@
   </w:num>
   <w:num w:numId="20">
     <w:abstractNumId w:val="2"/>
+  </w:num>
+  <w:num w:numId="21">
+    <w:abstractNumId w:val="13"/>
+  </w:num>
+  <w:num w:numId="22">
+    <w:abstractNumId w:val="10"/>
   </w:num>
   <w:numIdMacAtCleanup w:val="8"/>
 </w:numbering>
@@ -8886,6 +9010,12 @@
 </file>
 
 <file path=customXml/item1.xml><?xml version="1.0" encoding="utf-8"?>
+<p:properties xmlns:p="http://schemas.microsoft.com/office/2006/metadata/properties" xmlns:xsi="http://www.w3.org/2001/XMLSchema-instance" xmlns:pc="http://schemas.microsoft.com/office/infopath/2007/PartnerControls">
+  <documentManagement/>
+</p:properties>
+</file>
+
+<file path=customXml/item2.xml><?xml version="1.0" encoding="utf-8"?>
 <?mso-contentType ?>
 <FormTemplates xmlns="http://schemas.microsoft.com/sharepoint/v3/contenttype/forms">
   <Display>DocumentLibraryForm</Display>
@@ -8894,7 +9024,7 @@
 </FormTemplates>
 </file>
 
-<file path=customXml/item2.xml><?xml version="1.0" encoding="utf-8"?>
+<file path=customXml/item3.xml><?xml version="1.0" encoding="utf-8"?>
 <ct:contentTypeSchema xmlns:ct="http://schemas.microsoft.com/office/2006/metadata/contentType" xmlns:ma="http://schemas.microsoft.com/office/2006/metadata/properties/metaAttributes" ct:_="" ma:_="" ma:contentTypeName="Document" ma:contentTypeID="0x010100B5603E7A28744A4797CA265B54D5F6BA" ma:contentTypeVersion="0" ma:contentTypeDescription="Create a new document." ma:contentTypeScope="" ma:versionID="e7ad8c94f83914269930f0a83f91a0f2">
   <xsd:schema xmlns:xsd="http://www.w3.org/2001/XMLSchema" xmlns:xs="http://www.w3.org/2001/XMLSchema" xmlns:p="http://schemas.microsoft.com/office/2006/metadata/properties" targetNamespace="http://schemas.microsoft.com/office/2006/metadata/properties" ma:root="true" ma:fieldsID="1b05d82d297216baf5b26c55225140df">
     <xsd:element name="properties">
@@ -9008,17 +9138,20 @@
 </ct:contentTypeSchema>
 </file>
 
-<file path=customXml/item3.xml><?xml version="1.0" encoding="utf-8"?>
-<p:properties xmlns:p="http://schemas.microsoft.com/office/2006/metadata/properties" xmlns:xsi="http://www.w3.org/2001/XMLSchema-instance" xmlns:pc="http://schemas.microsoft.com/office/infopath/2007/PartnerControls">
-  <documentManagement/>
-</p:properties>
-</file>
-
 <file path=customXml/item4.xml><?xml version="1.0" encoding="utf-8"?>
 <b:Sources xmlns:b="http://schemas.openxmlformats.org/officeDocument/2006/bibliography" xmlns="http://schemas.openxmlformats.org/officeDocument/2006/bibliography" SelectedStyle="/APA.XSL" StyleName="APA"/>
 </file>
 
 <file path=customXml/itemProps1.xml><?xml version="1.0" encoding="utf-8"?>
+<ds:datastoreItem xmlns:ds="http://schemas.openxmlformats.org/officeDocument/2006/customXml" ds:itemID="{E6125985-D559-481D-8972-FD4A9A2D8BF1}">
+  <ds:schemaRefs>
+    <ds:schemaRef ds:uri="http://schemas.microsoft.com/office/2006/metadata/properties"/>
+    <ds:schemaRef ds:uri="http://schemas.microsoft.com/office/infopath/2007/PartnerControls"/>
+  </ds:schemaRefs>
+</ds:datastoreItem>
+</file>
+
+<file path=customXml/itemProps2.xml><?xml version="1.0" encoding="utf-8"?>
 <ds:datastoreItem xmlns:ds="http://schemas.openxmlformats.org/officeDocument/2006/customXml" ds:itemID="{B9618FDA-E5E5-4D6D-BBD4-09BED86893F5}">
   <ds:schemaRefs>
     <ds:schemaRef ds:uri="http://schemas.microsoft.com/sharepoint/v3/contenttype/forms"/>
@@ -9026,7 +9159,7 @@
 </ds:datastoreItem>
 </file>
 
-<file path=customXml/itemProps2.xml><?xml version="1.0" encoding="utf-8"?>
+<file path=customXml/itemProps3.xml><?xml version="1.0" encoding="utf-8"?>
 <ds:datastoreItem xmlns:ds="http://schemas.openxmlformats.org/officeDocument/2006/customXml" ds:itemID="{B7BB84A3-0715-4A69-952E-96A3BB3DFA8E}">
   <ds:schemaRefs>
     <ds:schemaRef ds:uri="http://schemas.microsoft.com/office/2006/metadata/contentType"/>
@@ -9042,17 +9175,8 @@
 </ds:datastoreItem>
 </file>
 
-<file path=customXml/itemProps3.xml><?xml version="1.0" encoding="utf-8"?>
-<ds:datastoreItem xmlns:ds="http://schemas.openxmlformats.org/officeDocument/2006/customXml" ds:itemID="{E6125985-D559-481D-8972-FD4A9A2D8BF1}">
-  <ds:schemaRefs>
-    <ds:schemaRef ds:uri="http://schemas.microsoft.com/office/2006/metadata/properties"/>
-    <ds:schemaRef ds:uri="http://schemas.microsoft.com/office/infopath/2007/PartnerControls"/>
-  </ds:schemaRefs>
-</ds:datastoreItem>
-</file>
-
 <file path=customXml/itemProps4.xml><?xml version="1.0" encoding="utf-8"?>
-<ds:datastoreItem xmlns:ds="http://schemas.openxmlformats.org/officeDocument/2006/customXml" ds:itemID="{352302B7-7E57-40C9-857F-52B254B3AD23}">
+<ds:datastoreItem xmlns:ds="http://schemas.openxmlformats.org/officeDocument/2006/customXml" ds:itemID="{EB10A91E-7B0F-4CEE-A6F3-3F01651DC5D4}">
   <ds:schemaRefs>
     <ds:schemaRef ds:uri="http://schemas.openxmlformats.org/officeDocument/2006/bibliography"/>
   </ds:schemaRefs>

</xml_diff>